<commit_message>
add 1 point for git rebase -i
•	git rebase --i interactive rebase. Could take one of the 6 actions on each commit.
</commit_message>
<xml_diff>
--- a/git/SelfLearningPoints_Git.docx
+++ b/git/SelfLearningPoints_Git.docx
@@ -3424,8 +3424,6 @@
       <w:r>
         <w:br w:type="page"/>
       </w:r>
-      <w:bookmarkStart w:id="0" w:name="_GoBack"/>
-      <w:bookmarkEnd w:id="0"/>
     </w:p>
     <w:p>
       <w:pPr>
@@ -4301,7 +4299,7 @@
           <w:numId w:val="1"/>
         </w:numPr>
       </w:pPr>
-      <w:bookmarkStart w:id="1" w:name="_Toc444857426"/>
+      <w:bookmarkStart w:id="0" w:name="_Toc444857426"/>
       <w:r>
         <w:t xml:space="preserve">What is </w:t>
       </w:r>
@@ -4309,7 +4307,7 @@
       <w:r>
         <w:t>Git</w:t>
       </w:r>
-      <w:bookmarkEnd w:id="1"/>
+      <w:bookmarkEnd w:id="0"/>
       <w:proofErr w:type="spellEnd"/>
     </w:p>
     <w:p>
@@ -4320,11 +4318,11 @@
           <w:numId w:val="3"/>
         </w:numPr>
       </w:pPr>
-      <w:bookmarkStart w:id="2" w:name="_Toc444857427"/>
+      <w:bookmarkStart w:id="1" w:name="_Toc444857427"/>
       <w:r>
         <w:t>Characteristics</w:t>
       </w:r>
-      <w:bookmarkEnd w:id="2"/>
+      <w:bookmarkEnd w:id="1"/>
     </w:p>
     <w:p>
       <w:pPr>
@@ -5878,11 +5876,11 @@
           <w:numId w:val="3"/>
         </w:numPr>
       </w:pPr>
-      <w:bookmarkStart w:id="3" w:name="_Toc444857428"/>
+      <w:bookmarkStart w:id="2" w:name="_Toc444857428"/>
       <w:r>
         <w:t>Advantage</w:t>
       </w:r>
-      <w:bookmarkEnd w:id="3"/>
+      <w:bookmarkEnd w:id="2"/>
     </w:p>
     <w:p>
       <w:pPr>
@@ -5903,11 +5901,11 @@
           <w:numId w:val="3"/>
         </w:numPr>
       </w:pPr>
-      <w:bookmarkStart w:id="4" w:name="_Toc444857429"/>
+      <w:bookmarkStart w:id="3" w:name="_Toc444857429"/>
       <w:r>
         <w:t>Disadvantage</w:t>
       </w:r>
-      <w:bookmarkEnd w:id="4"/>
+      <w:bookmarkEnd w:id="3"/>
     </w:p>
     <w:p>
       <w:pPr>
@@ -5929,11 +5927,11 @@
           <w:numId w:val="1"/>
         </w:numPr>
       </w:pPr>
-      <w:bookmarkStart w:id="5" w:name="_Toc444857430"/>
+      <w:bookmarkStart w:id="4" w:name="_Toc444857430"/>
       <w:r>
         <w:t>Key Points</w:t>
       </w:r>
-      <w:bookmarkEnd w:id="5"/>
+      <w:bookmarkEnd w:id="4"/>
     </w:p>
     <w:p>
       <w:pPr>
@@ -5943,11 +5941,11 @@
           <w:numId w:val="4"/>
         </w:numPr>
       </w:pPr>
-      <w:bookmarkStart w:id="6" w:name="_Toc444857431"/>
+      <w:bookmarkStart w:id="5" w:name="_Toc444857431"/>
       <w:r>
         <w:t>Stage and commit</w:t>
       </w:r>
-      <w:bookmarkEnd w:id="6"/>
+      <w:bookmarkEnd w:id="5"/>
     </w:p>
     <w:p>
       <w:pPr>
@@ -6030,7 +6028,7 @@
         <w:pStyle w:val="Caption"/>
         <w:jc w:val="center"/>
       </w:pPr>
-      <w:bookmarkStart w:id="7" w:name="_Toc442430317"/>
+      <w:bookmarkStart w:id="6" w:name="_Toc442430317"/>
       <w:r>
         <w:t xml:space="preserve">Figure </w:t>
       </w:r>
@@ -6070,7 +6068,7 @@
       <w:r>
         <w:t xml:space="preserve"> add</w:t>
       </w:r>
-      <w:bookmarkEnd w:id="7"/>
+      <w:bookmarkEnd w:id="6"/>
     </w:p>
     <w:p>
       <w:pPr>
@@ -6135,7 +6133,7 @@
         <w:pStyle w:val="Caption"/>
         <w:jc w:val="center"/>
       </w:pPr>
-      <w:bookmarkStart w:id="8" w:name="_Toc442430318"/>
+      <w:bookmarkStart w:id="7" w:name="_Toc442430318"/>
       <w:r>
         <w:t xml:space="preserve">Figure </w:t>
       </w:r>
@@ -6175,7 +6173,7 @@
       <w:r>
         <w:t xml:space="preserve"> commit</w:t>
       </w:r>
-      <w:bookmarkEnd w:id="8"/>
+      <w:bookmarkEnd w:id="7"/>
     </w:p>
     <w:p>
       <w:pPr>
@@ -6190,14 +6188,14 @@
           <w:numId w:val="4"/>
         </w:numPr>
       </w:pPr>
-      <w:bookmarkStart w:id="9" w:name="_Toc444857432"/>
+      <w:bookmarkStart w:id="8" w:name="_Toc444857432"/>
       <w:r>
         <w:t>Branch is a named pointer to a commit</w:t>
       </w:r>
       <w:r>
         <w:t>.</w:t>
       </w:r>
-      <w:bookmarkEnd w:id="9"/>
+      <w:bookmarkEnd w:id="8"/>
     </w:p>
     <w:p>
       <w:pPr>
@@ -6814,7 +6812,7 @@
           <w:numId w:val="4"/>
         </w:numPr>
       </w:pPr>
-      <w:bookmarkStart w:id="10" w:name="_Toc444857433"/>
+      <w:bookmarkStart w:id="9" w:name="_Toc444857433"/>
       <w:r>
         <w:t xml:space="preserve">How to revert changes in </w:t>
       </w:r>
@@ -6823,7 +6821,7 @@
       <w:r>
         <w:t>git</w:t>
       </w:r>
-      <w:bookmarkEnd w:id="10"/>
+      <w:bookmarkEnd w:id="9"/>
       <w:proofErr w:type="spellEnd"/>
       <w:proofErr w:type="gramEnd"/>
     </w:p>
@@ -7193,7 +7191,7 @@
         <w:pStyle w:val="Caption"/>
         <w:jc w:val="center"/>
       </w:pPr>
-      <w:bookmarkStart w:id="11" w:name="_Toc442430314"/>
+      <w:bookmarkStart w:id="10" w:name="_Toc442430314"/>
       <w:r>
         <w:t xml:space="preserve">Table </w:t>
       </w:r>
@@ -7255,7 +7253,7 @@
         </w:rPr>
         <w:t>reset B</w:t>
       </w:r>
-      <w:bookmarkEnd w:id="11"/>
+      <w:bookmarkEnd w:id="10"/>
     </w:p>
     <w:p>
       <w:pPr>
@@ -7265,7 +7263,7 @@
           <w:numId w:val="4"/>
         </w:numPr>
       </w:pPr>
-      <w:bookmarkStart w:id="12" w:name="_Toc444857434"/>
+      <w:bookmarkStart w:id="11" w:name="_Toc444857434"/>
       <w:proofErr w:type="spellStart"/>
       <w:r>
         <w:t>Git</w:t>
@@ -7278,7 +7276,7 @@
       <w:r>
         <w:t>config</w:t>
       </w:r>
-      <w:bookmarkEnd w:id="12"/>
+      <w:bookmarkEnd w:id="11"/>
       <w:proofErr w:type="spellEnd"/>
     </w:p>
     <w:p>
@@ -7338,7 +7336,7 @@
         <w:pStyle w:val="Caption"/>
         <w:jc w:val="center"/>
       </w:pPr>
-      <w:bookmarkStart w:id="13" w:name="_Toc442430319"/>
+      <w:bookmarkStart w:id="12" w:name="_Toc442430319"/>
       <w:r>
         <w:t xml:space="preserve">Figure </w:t>
       </w:r>
@@ -7365,7 +7363,7 @@
       <w:r>
         <w:t>config</w:t>
       </w:r>
-      <w:bookmarkEnd w:id="13"/>
+      <w:bookmarkEnd w:id="12"/>
       <w:proofErr w:type="spellEnd"/>
     </w:p>
     <w:p>
@@ -7376,7 +7374,7 @@
           <w:numId w:val="4"/>
         </w:numPr>
       </w:pPr>
-      <w:bookmarkStart w:id="14" w:name="_Toc444857435"/>
+      <w:bookmarkStart w:id="13" w:name="_Toc444857435"/>
       <w:proofErr w:type="spellStart"/>
       <w:r>
         <w:t>Git</w:t>
@@ -7388,7 +7386,7 @@
       <w:r>
         <w:t>Merge</w:t>
       </w:r>
-      <w:bookmarkEnd w:id="14"/>
+      <w:bookmarkEnd w:id="13"/>
     </w:p>
     <w:p>
       <w:pPr>
@@ -7571,7 +7569,7 @@
           <w:color w:val="auto"/>
         </w:rPr>
       </w:pPr>
-      <w:bookmarkStart w:id="15" w:name="_Toc442430320"/>
+      <w:bookmarkStart w:id="14" w:name="_Toc442430320"/>
       <w:r>
         <w:lastRenderedPageBreak/>
         <w:t xml:space="preserve">Figure </w:t>
@@ -7612,7 +7610,7 @@
         </w:rPr>
         <w:t>merge</w:t>
       </w:r>
-      <w:bookmarkEnd w:id="15"/>
+      <w:bookmarkEnd w:id="14"/>
     </w:p>
     <w:p>
       <w:pPr>
@@ -7680,7 +7678,7 @@
           <w:color w:val="auto"/>
         </w:rPr>
       </w:pPr>
-      <w:bookmarkStart w:id="16" w:name="_Toc442430321"/>
+      <w:bookmarkStart w:id="15" w:name="_Toc442430321"/>
       <w:r>
         <w:t xml:space="preserve">Figure </w:t>
       </w:r>
@@ -7721,7 +7719,7 @@
         </w:rPr>
         <w:t>merge</w:t>
       </w:r>
-      <w:bookmarkEnd w:id="16"/>
+      <w:bookmarkEnd w:id="15"/>
     </w:p>
     <w:p>
       <w:pPr>
@@ -7875,7 +7873,7 @@
           <w:color w:val="auto"/>
         </w:rPr>
       </w:pPr>
-      <w:bookmarkStart w:id="17" w:name="_Toc442430322"/>
+      <w:bookmarkStart w:id="16" w:name="_Toc442430322"/>
       <w:r>
         <w:t xml:space="preserve">Figure </w:t>
       </w:r>
@@ -7909,7 +7907,7 @@
         </w:rPr>
         <w:t>merge</w:t>
       </w:r>
-      <w:bookmarkEnd w:id="17"/>
+      <w:bookmarkEnd w:id="16"/>
     </w:p>
     <w:p>
       <w:pPr>
@@ -7977,7 +7975,7 @@
           <w:color w:val="auto"/>
         </w:rPr>
       </w:pPr>
-      <w:bookmarkStart w:id="18" w:name="_Toc442430323"/>
+      <w:bookmarkStart w:id="17" w:name="_Toc442430323"/>
       <w:r>
         <w:t xml:space="preserve">Figure </w:t>
       </w:r>
@@ -8018,7 +8016,7 @@
         </w:rPr>
         <w:t>merge</w:t>
       </w:r>
-      <w:bookmarkEnd w:id="18"/>
+      <w:bookmarkEnd w:id="17"/>
     </w:p>
     <w:p>
       <w:pPr>
@@ -8061,7 +8059,7 @@
           <w:numId w:val="4"/>
         </w:numPr>
       </w:pPr>
-      <w:bookmarkStart w:id="19" w:name="_Toc444857436"/>
+      <w:bookmarkStart w:id="18" w:name="_Toc444857436"/>
       <w:proofErr w:type="spellStart"/>
       <w:r>
         <w:t>Git</w:t>
@@ -8073,7 +8071,7 @@
       <w:r>
         <w:t>Rebase</w:t>
       </w:r>
-      <w:bookmarkEnd w:id="19"/>
+      <w:bookmarkEnd w:id="18"/>
     </w:p>
     <w:p>
       <w:pPr>
@@ -8482,6 +8480,302 @@
         </w:rPr>
         <w:t>将指定范围内的提交嫁接到另外一个分支上</w:t>
       </w:r>
+    </w:p>
+    <w:p>
+      <w:pPr>
+        <w:pStyle w:val="ListParagraph"/>
+        <w:numPr>
+          <w:ilvl w:val="0"/>
+          <w:numId w:val="5"/>
+        </w:numPr>
+        <w:rPr>
+          <w:rFonts w:ascii="Arial" w:hAnsi="Arial" w:cs="Arial"/>
+          <w:color w:val="042028"/>
+        </w:rPr>
+      </w:pPr>
+      <w:proofErr w:type="spellStart"/>
+      <w:r>
+        <w:rPr>
+          <w:rStyle w:val="IntenseQuoteChar"/>
+        </w:rPr>
+        <w:t>git</w:t>
+      </w:r>
+      <w:proofErr w:type="spellEnd"/>
+      <w:r>
+        <w:rPr>
+          <w:rStyle w:val="IntenseQuoteChar"/>
+        </w:rPr>
+        <w:t xml:space="preserve"> rebase </w:t>
+      </w:r>
+      <w:r>
+        <w:rPr>
+          <w:rStyle w:val="IntenseQuoteChar"/>
+          <w:highlight w:val="yellow"/>
+        </w:rPr>
+        <w:t>--</w:t>
+      </w:r>
+      <w:proofErr w:type="spellStart"/>
+      <w:r>
+        <w:rPr>
+          <w:rStyle w:val="IntenseQuoteChar"/>
+          <w:highlight w:val="yellow"/>
+        </w:rPr>
+        <w:t>i</w:t>
+      </w:r>
+      <w:proofErr w:type="spellEnd"/>
+      <w:r>
+        <w:rPr>
+          <w:rStyle w:val="IntenseQuoteChar"/>
+        </w:rPr>
+        <w:t xml:space="preserve"> </w:t>
+      </w:r>
+      <w:r>
+        <w:rPr>
+          <w:rFonts w:asciiTheme="majorHAnsi" w:hAnsiTheme="majorHAnsi" w:cstheme="majorBidi" w:hint="eastAsia"/>
+          <w:i/>
+          <w:iCs/>
+        </w:rPr>
+        <w:t>i</w:t>
+      </w:r>
+      <w:r>
+        <w:rPr>
+          <w:rFonts w:asciiTheme="majorHAnsi" w:hAnsiTheme="majorHAnsi" w:cstheme="majorBidi"/>
+          <w:i/>
+          <w:iCs/>
+        </w:rPr>
+        <w:t>nteractive rebase. Could take one of the 6 actions on each commit.</w:t>
+      </w:r>
+    </w:p>
+    <w:p>
+      <w:pPr>
+        <w:pStyle w:val="ListParagraph"/>
+        <w:ind w:left="1440"/>
+        <w:rPr>
+          <w:rFonts w:ascii="Arial" w:hAnsi="Arial" w:cs="Arial"/>
+          <w:color w:val="042028"/>
+        </w:rPr>
+      </w:pPr>
+    </w:p>
+    <w:p>
+      <w:pPr>
+        <w:pStyle w:val="ListParagraph"/>
+        <w:ind w:left="1440"/>
+      </w:pPr>
+      <w:bookmarkStart w:id="19" w:name="_GoBack"/>
+      <w:bookmarkEnd w:id="19"/>
+      <w:r>
+        <w:rPr>
+          <w:rFonts w:hint="eastAsia"/>
+        </w:rPr>
+        <w:t>第一個欄位就是操作指令，指令的解釋在該檔案下方有</w:t>
+      </w:r>
+      <w:r>
+        <w:t>：</w:t>
+      </w:r>
+    </w:p>
+    <w:p>
+      <w:pPr>
+        <w:pStyle w:val="ListParagraph"/>
+        <w:ind w:left="1440"/>
+      </w:pPr>
+      <w:r>
+        <w:t xml:space="preserve">pick = </w:t>
+      </w:r>
+      <w:r>
+        <w:rPr>
+          <w:rFonts w:hint="eastAsia"/>
+        </w:rPr>
+        <w:t>要這條</w:t>
+      </w:r>
+      <w:r>
+        <w:t xml:space="preserve"> commit </w:t>
+      </w:r>
+      <w:r>
+        <w:rPr>
+          <w:rFonts w:hint="eastAsia"/>
+        </w:rPr>
+        <w:t>，什麼都不</w:t>
+      </w:r>
+      <w:r>
+        <w:t>改</w:t>
+      </w:r>
+    </w:p>
+    <w:p>
+      <w:pPr>
+        <w:pStyle w:val="ListParagraph"/>
+        <w:ind w:left="1440"/>
+      </w:pPr>
+      <w:r>
+        <w:t xml:space="preserve">reword = </w:t>
+      </w:r>
+      <w:r>
+        <w:rPr>
+          <w:rFonts w:hint="eastAsia"/>
+        </w:rPr>
+        <w:t>要這條</w:t>
+      </w:r>
+      <w:r>
+        <w:t xml:space="preserve"> commit </w:t>
+      </w:r>
+      <w:r>
+        <w:rPr>
+          <w:rFonts w:hint="eastAsia"/>
+        </w:rPr>
+        <w:t>，但要改</w:t>
+      </w:r>
+      <w:r>
+        <w:t xml:space="preserve"> commit message</w:t>
+      </w:r>
+    </w:p>
+    <w:p>
+      <w:pPr>
+        <w:pStyle w:val="ListParagraph"/>
+        <w:ind w:left="1440"/>
+      </w:pPr>
+      <w:r>
+        <w:t xml:space="preserve">edit = </w:t>
+      </w:r>
+      <w:r>
+        <w:rPr>
+          <w:rFonts w:hint="eastAsia"/>
+        </w:rPr>
+        <w:t>要這條</w:t>
+      </w:r>
+      <w:r>
+        <w:t xml:space="preserve"> commit</w:t>
+      </w:r>
+      <w:r>
+        <w:rPr>
+          <w:rFonts w:hint="eastAsia"/>
+        </w:rPr>
+        <w:t>，但要改</w:t>
+      </w:r>
+      <w:r>
+        <w:t xml:space="preserve"> commit </w:t>
+      </w:r>
+      <w:r>
+        <w:rPr>
+          <w:rFonts w:hint="eastAsia"/>
+        </w:rPr>
+        <w:t>的內</w:t>
+      </w:r>
+      <w:r>
+        <w:t>容</w:t>
+      </w:r>
+    </w:p>
+    <w:p>
+      <w:pPr>
+        <w:pStyle w:val="ListParagraph"/>
+        <w:ind w:left="1440"/>
+      </w:pPr>
+      <w:r>
+        <w:t xml:space="preserve">squash = </w:t>
+      </w:r>
+      <w:r>
+        <w:rPr>
+          <w:rFonts w:hint="eastAsia"/>
+        </w:rPr>
+        <w:t>要這條</w:t>
+      </w:r>
+      <w:r>
+        <w:t xml:space="preserve"> commit</w:t>
+      </w:r>
+      <w:r>
+        <w:rPr>
+          <w:rFonts w:hint="eastAsia"/>
+        </w:rPr>
+        <w:t>，但要跟前面那條合併，並保留這條的</w:t>
+      </w:r>
+      <w:r>
+        <w:t xml:space="preserve"> messages</w:t>
+      </w:r>
+    </w:p>
+    <w:p>
+      <w:pPr>
+        <w:pStyle w:val="ListParagraph"/>
+        <w:ind w:left="1440"/>
+      </w:pPr>
+      <w:r>
+        <w:t xml:space="preserve">fixup = squash + </w:t>
+      </w:r>
+      <w:r>
+        <w:rPr>
+          <w:rFonts w:hint="eastAsia"/>
+        </w:rPr>
+        <w:t>只使用前面那條</w:t>
+      </w:r>
+      <w:r>
+        <w:t xml:space="preserve"> commit </w:t>
+      </w:r>
+      <w:r>
+        <w:rPr>
+          <w:rFonts w:hint="eastAsia"/>
+        </w:rPr>
+        <w:t>的</w:t>
+      </w:r>
+      <w:r>
+        <w:t xml:space="preserve"> message </w:t>
+      </w:r>
+      <w:r>
+        <w:rPr>
+          <w:rFonts w:hint="eastAsia"/>
+        </w:rPr>
+        <w:t>，捨棄這條</w:t>
+      </w:r>
+      <w:r>
+        <w:t xml:space="preserve"> message</w:t>
+      </w:r>
+    </w:p>
+    <w:p>
+      <w:pPr>
+        <w:pStyle w:val="ListParagraph"/>
+        <w:ind w:left="1440"/>
+      </w:pPr>
+      <w:r>
+        <w:t xml:space="preserve">exec = </w:t>
+      </w:r>
+      <w:r>
+        <w:rPr>
+          <w:rFonts w:hint="eastAsia"/>
+        </w:rPr>
+        <w:t>執行一條指令（但我沒用過</w:t>
+      </w:r>
+      <w:r>
+        <w:t>）</w:t>
+      </w:r>
+    </w:p>
+    <w:p>
+      <w:pPr>
+        <w:pStyle w:val="ListParagraph"/>
+        <w:ind w:left="1440"/>
+      </w:pPr>
+      <w:r>
+        <w:rPr>
+          <w:rFonts w:hint="eastAsia"/>
+        </w:rPr>
+        <w:t>此外還可以調整</w:t>
+      </w:r>
+      <w:r>
+        <w:t xml:space="preserve"> commits </w:t>
+      </w:r>
+      <w:r>
+        <w:rPr>
+          <w:rFonts w:hint="eastAsia"/>
+        </w:rPr>
+        <w:t>的順序，直接剪剪貼貼，改行的順序就行了</w:t>
+      </w:r>
+      <w:r>
+        <w:t>。</w:t>
+      </w:r>
+    </w:p>
+    <w:p>
+      <w:pPr>
+        <w:rPr>
+          <w:rFonts w:ascii="Arial" w:hAnsi="Arial" w:cs="Arial"/>
+          <w:b/>
+          <w:color w:val="042028"/>
+        </w:rPr>
+      </w:pPr>
     </w:p>
     <w:p>
       <w:pPr>
@@ -8593,7 +8887,6 @@
           <w:b/>
           <w:noProof/>
         </w:rPr>
-        <w:lastRenderedPageBreak/>
         <w:drawing>
           <wp:inline distT="0" distB="0" distL="0" distR="0" wp14:anchorId="23E26160" wp14:editId="3EBE6196">
             <wp:extent cx="2331720" cy="2340864"/>
@@ -9279,6 +9572,7 @@
         <w:rPr>
           <w:rFonts w:hint="eastAsia"/>
         </w:rPr>
+        <w:lastRenderedPageBreak/>
         <w:t>可通过</w:t>
       </w:r>
       <w:r>
@@ -9355,7 +9649,6 @@
           <w:sz w:val="20"/>
           <w:szCs w:val="20"/>
         </w:rPr>
-        <w:lastRenderedPageBreak/>
         <w:t>松散对象</w:t>
       </w:r>
       <w:r>
@@ -10816,6 +11109,7 @@
           <w:sz w:val="20"/>
           <w:szCs w:val="20"/>
         </w:rPr>
+        <w:lastRenderedPageBreak/>
         <w:t xml:space="preserve">refs/heads/test </w:t>
       </w:r>
       <w:r>
@@ -11067,7 +11361,6 @@
         <w:ind w:left="1440"/>
       </w:pPr>
       <w:r>
-        <w:lastRenderedPageBreak/>
         <w:t xml:space="preserve">Tip: </w:t>
       </w:r>
       <w:r>
@@ -11525,8 +11818,6 @@
         <w:rPr>
           <w:rStyle w:val="IntenseQuoteChar"/>
           <w:i w:val="0"/>
-          <w:sz w:val="20"/>
-          <w:szCs w:val="20"/>
         </w:rPr>
       </w:pPr>
       <w:proofErr w:type="spellStart"/>
@@ -11545,6 +11836,49 @@
         </w:rPr>
         <w:t xml:space="preserve"> log master --not --remotes=*/master</w:t>
       </w:r>
+    </w:p>
+    <w:p>
+      <w:pPr>
+        <w:spacing w:after="0"/>
+        <w:ind w:left="1440"/>
+        <w:rPr>
+          <w:rStyle w:val="IntenseQuoteChar"/>
+          <w:i w:val="0"/>
+          <w:sz w:val="20"/>
+          <w:szCs w:val="20"/>
+        </w:rPr>
+      </w:pPr>
+      <w:proofErr w:type="spellStart"/>
+      <w:r>
+        <w:rPr>
+          <w:rStyle w:val="IntenseQuoteChar"/>
+          <w:i w:val="0"/>
+          <w:sz w:val="20"/>
+          <w:szCs w:val="20"/>
+        </w:rPr>
+        <w:t>git</w:t>
+      </w:r>
+      <w:proofErr w:type="spellEnd"/>
+      <w:r>
+        <w:rPr>
+          <w:rStyle w:val="IntenseQuoteChar"/>
+          <w:i w:val="0"/>
+          <w:sz w:val="20"/>
+          <w:szCs w:val="20"/>
+        </w:rPr>
+        <w:t xml:space="preserve"> log 1421525 --not --remotes=*/1421525 --</w:t>
+      </w:r>
+      <w:proofErr w:type="spellStart"/>
+      <w:r>
+        <w:rPr>
+          <w:rStyle w:val="IntenseQuoteChar"/>
+          <w:i w:val="0"/>
+          <w:sz w:val="20"/>
+          <w:szCs w:val="20"/>
+        </w:rPr>
+        <w:t>oneline</w:t>
+      </w:r>
+      <w:proofErr w:type="spellEnd"/>
     </w:p>
     <w:p>
       <w:pPr>
@@ -21545,11 +21879,177 @@
         </w:rPr>
         <w:t xml:space="preserve"> </w:t>
       </w:r>
-      <w:r>
-        <w:rPr>
-          <w:sz w:val="20"/>
-          <w:szCs w:val="20"/>
-        </w:rPr>
+    </w:p>
+    <w:p>
+      <w:pPr>
+        <w:ind w:left="720"/>
+        <w:rPr>
+          <w:sz w:val="20"/>
+          <w:szCs w:val="20"/>
+        </w:rPr>
+      </w:pPr>
+    </w:p>
+    <w:p>
+      <w:pPr>
+        <w:pStyle w:val="Heading2"/>
+        <w:numPr>
+          <w:ilvl w:val="0"/>
+          <w:numId w:val="27"/>
+        </w:numPr>
+        <w:rPr>
+          <w:color w:val="1F4D78" w:themeColor="accent1" w:themeShade="7F"/>
+          <w:sz w:val="22"/>
+          <w:szCs w:val="22"/>
+        </w:rPr>
+      </w:pPr>
+      <w:proofErr w:type="spellStart"/>
+      <w:r>
+        <w:rPr>
+          <w:color w:val="1F4D78" w:themeColor="accent1" w:themeShade="7F"/>
+          <w:sz w:val="22"/>
+          <w:szCs w:val="22"/>
+        </w:rPr>
+        <w:t>git</w:t>
+      </w:r>
+      <w:proofErr w:type="spellEnd"/>
+      <w:r>
+        <w:rPr>
+          <w:color w:val="1F4D78" w:themeColor="accent1" w:themeShade="7F"/>
+          <w:sz w:val="22"/>
+          <w:szCs w:val="22"/>
+        </w:rPr>
+        <w:t xml:space="preserve"> </w:t>
+      </w:r>
+      <w:r>
+        <w:rPr>
+          <w:color w:val="1F4D78" w:themeColor="accent1" w:themeShade="7F"/>
+          <w:sz w:val="22"/>
+          <w:szCs w:val="22"/>
+        </w:rPr>
+        <w:t>branch</w:t>
+      </w:r>
+    </w:p>
+    <w:p>
+      <w:pPr>
+        <w:ind w:left="720"/>
+      </w:pPr>
+    </w:p>
+    <w:p>
+      <w:pPr>
+        <w:ind w:left="720"/>
+      </w:pPr>
+      <w:r>
+        <w:t xml:space="preserve">to set up a local branch </w:t>
+      </w:r>
+      <w:r>
+        <w:t xml:space="preserve">to track remote branch </w:t>
+      </w:r>
+      <w:r>
+        <w:t>from origin repository:</w:t>
+      </w:r>
+    </w:p>
+    <w:p>
+      <w:pPr>
+        <w:spacing w:after="0"/>
+        <w:ind w:left="720"/>
+        <w:rPr>
+          <w:sz w:val="20"/>
+          <w:szCs w:val="20"/>
+        </w:rPr>
+      </w:pPr>
+      <w:proofErr w:type="spellStart"/>
+      <w:r>
+        <w:rPr>
+          <w:sz w:val="20"/>
+          <w:szCs w:val="20"/>
+        </w:rPr>
+        <w:t>git</w:t>
+      </w:r>
+      <w:proofErr w:type="spellEnd"/>
+      <w:r>
+        <w:rPr>
+          <w:sz w:val="20"/>
+          <w:szCs w:val="20"/>
+        </w:rPr>
+        <w:t xml:space="preserve"> </w:t>
+      </w:r>
+      <w:r>
+        <w:rPr>
+          <w:sz w:val="20"/>
+          <w:szCs w:val="20"/>
+        </w:rPr>
+        <w:t>checkout –b</w:t>
+      </w:r>
+    </w:p>
+    <w:p>
+      <w:pPr>
+        <w:spacing w:after="0"/>
+        <w:ind w:left="720"/>
+        <w:rPr>
+          <w:sz w:val="20"/>
+          <w:szCs w:val="20"/>
+        </w:rPr>
+      </w:pPr>
+      <w:proofErr w:type="spellStart"/>
+      <w:r>
+        <w:rPr>
+          <w:sz w:val="20"/>
+          <w:szCs w:val="20"/>
+        </w:rPr>
+        <w:t>git</w:t>
+      </w:r>
+      <w:proofErr w:type="spellEnd"/>
+      <w:r>
+        <w:rPr>
+          <w:sz w:val="20"/>
+          <w:szCs w:val="20"/>
+        </w:rPr>
+        <w:t xml:space="preserve"> branch -u origin/1421525 1421525</w:t>
+      </w:r>
+      <w:r>
+        <w:rPr>
+          <w:sz w:val="20"/>
+          <w:szCs w:val="20"/>
+        </w:rPr>
+        <w:t xml:space="preserve"> = </w:t>
+      </w:r>
+      <w:proofErr w:type="spellStart"/>
+      <w:r>
+        <w:rPr>
+          <w:sz w:val="20"/>
+          <w:szCs w:val="20"/>
+        </w:rPr>
+        <w:t>git</w:t>
+      </w:r>
+      <w:proofErr w:type="spellEnd"/>
+      <w:r>
+        <w:rPr>
+          <w:sz w:val="20"/>
+          <w:szCs w:val="20"/>
+        </w:rPr>
+        <w:t xml:space="preserve"> branch --set-upstream-to origin/1421525 1421525</w:t>
+      </w:r>
+    </w:p>
+    <w:p>
+      <w:pPr>
+        <w:ind w:left="720"/>
+        <w:rPr>
+          <w:sz w:val="20"/>
+          <w:szCs w:val="20"/>
+        </w:rPr>
+      </w:pPr>
+    </w:p>
+    <w:p>
+      <w:pPr>
+        <w:rPr>
+          <w:rFonts w:asciiTheme="majorHAnsi" w:eastAsiaTheme="majorEastAsia" w:hAnsiTheme="majorHAnsi" w:cstheme="majorBidi"/>
+          <w:color w:val="2E74B5" w:themeColor="accent1" w:themeShade="BF"/>
+          <w:sz w:val="32"/>
+          <w:szCs w:val="32"/>
+        </w:rPr>
+      </w:pPr>
+      <w:bookmarkStart w:id="45" w:name="_Toc444857458"/>
+      <w:r>
         <w:br w:type="page"/>
       </w:r>
     </w:p>
@@ -21561,7 +22061,6 @@
           <w:numId w:val="1"/>
         </w:numPr>
       </w:pPr>
-      <w:bookmarkStart w:id="45" w:name="_Toc444857458"/>
       <w:r>
         <w:lastRenderedPageBreak/>
         <w:t>FAQ</w:t>
@@ -25006,7 +25505,7 @@
                 <w:bCs/>
                 <w:noProof/>
               </w:rPr>
-              <w:t>3</w:t>
+              <w:t>11</w:t>
             </w:r>
             <w:r>
               <w:rPr>
@@ -27695,6 +28194,155 @@
     </w:lvl>
   </w:abstractNum>
   <w:abstractNum w:abstractNumId="24" w15:restartNumberingAfterBreak="0">
+    <w:nsid w:val="65E551E3"/>
+    <w:multiLevelType w:val="multilevel"/>
+    <w:tmpl w:val="8B0E1F6C"/>
+    <w:lvl w:ilvl="0">
+      <w:start w:val="1"/>
+      <w:numFmt w:val="bullet"/>
+      <w:lvlText w:val=""/>
+      <w:lvlJc w:val="left"/>
+      <w:pPr>
+        <w:tabs>
+          <w:tab w:val="num" w:pos="720"/>
+        </w:tabs>
+        <w:ind w:left="720" w:hanging="360"/>
+      </w:pPr>
+      <w:rPr>
+        <w:rFonts w:ascii="Wingdings" w:hAnsi="Wingdings" w:hint="default"/>
+        <w:sz w:val="20"/>
+      </w:rPr>
+    </w:lvl>
+    <w:lvl w:ilvl="1" w:tentative="1">
+      <w:start w:val="1"/>
+      <w:numFmt w:val="bullet"/>
+      <w:lvlText w:val=""/>
+      <w:lvlJc w:val="left"/>
+      <w:pPr>
+        <w:tabs>
+          <w:tab w:val="num" w:pos="1440"/>
+        </w:tabs>
+        <w:ind w:left="1440" w:hanging="360"/>
+      </w:pPr>
+      <w:rPr>
+        <w:rFonts w:ascii="Wingdings" w:hAnsi="Wingdings" w:hint="default"/>
+        <w:sz w:val="20"/>
+      </w:rPr>
+    </w:lvl>
+    <w:lvl w:ilvl="2" w:tentative="1">
+      <w:start w:val="1"/>
+      <w:numFmt w:val="bullet"/>
+      <w:lvlText w:val=""/>
+      <w:lvlJc w:val="left"/>
+      <w:pPr>
+        <w:tabs>
+          <w:tab w:val="num" w:pos="2160"/>
+        </w:tabs>
+        <w:ind w:left="2160" w:hanging="360"/>
+      </w:pPr>
+      <w:rPr>
+        <w:rFonts w:ascii="Wingdings" w:hAnsi="Wingdings" w:hint="default"/>
+        <w:sz w:val="20"/>
+      </w:rPr>
+    </w:lvl>
+    <w:lvl w:ilvl="3" w:tentative="1">
+      <w:start w:val="1"/>
+      <w:numFmt w:val="bullet"/>
+      <w:lvlText w:val=""/>
+      <w:lvlJc w:val="left"/>
+      <w:pPr>
+        <w:tabs>
+          <w:tab w:val="num" w:pos="2880"/>
+        </w:tabs>
+        <w:ind w:left="2880" w:hanging="360"/>
+      </w:pPr>
+      <w:rPr>
+        <w:rFonts w:ascii="Wingdings" w:hAnsi="Wingdings" w:hint="default"/>
+        <w:sz w:val="20"/>
+      </w:rPr>
+    </w:lvl>
+    <w:lvl w:ilvl="4" w:tentative="1">
+      <w:start w:val="1"/>
+      <w:numFmt w:val="bullet"/>
+      <w:lvlText w:val=""/>
+      <w:lvlJc w:val="left"/>
+      <w:pPr>
+        <w:tabs>
+          <w:tab w:val="num" w:pos="3600"/>
+        </w:tabs>
+        <w:ind w:left="3600" w:hanging="360"/>
+      </w:pPr>
+      <w:rPr>
+        <w:rFonts w:ascii="Wingdings" w:hAnsi="Wingdings" w:hint="default"/>
+        <w:sz w:val="20"/>
+      </w:rPr>
+    </w:lvl>
+    <w:lvl w:ilvl="5" w:tentative="1">
+      <w:start w:val="1"/>
+      <w:numFmt w:val="bullet"/>
+      <w:lvlText w:val=""/>
+      <w:lvlJc w:val="left"/>
+      <w:pPr>
+        <w:tabs>
+          <w:tab w:val="num" w:pos="4320"/>
+        </w:tabs>
+        <w:ind w:left="4320" w:hanging="360"/>
+      </w:pPr>
+      <w:rPr>
+        <w:rFonts w:ascii="Wingdings" w:hAnsi="Wingdings" w:hint="default"/>
+        <w:sz w:val="20"/>
+      </w:rPr>
+    </w:lvl>
+    <w:lvl w:ilvl="6" w:tentative="1">
+      <w:start w:val="1"/>
+      <w:numFmt w:val="bullet"/>
+      <w:lvlText w:val=""/>
+      <w:lvlJc w:val="left"/>
+      <w:pPr>
+        <w:tabs>
+          <w:tab w:val="num" w:pos="5040"/>
+        </w:tabs>
+        <w:ind w:left="5040" w:hanging="360"/>
+      </w:pPr>
+      <w:rPr>
+        <w:rFonts w:ascii="Wingdings" w:hAnsi="Wingdings" w:hint="default"/>
+        <w:sz w:val="20"/>
+      </w:rPr>
+    </w:lvl>
+    <w:lvl w:ilvl="7" w:tentative="1">
+      <w:start w:val="1"/>
+      <w:numFmt w:val="bullet"/>
+      <w:lvlText w:val=""/>
+      <w:lvlJc w:val="left"/>
+      <w:pPr>
+        <w:tabs>
+          <w:tab w:val="num" w:pos="5760"/>
+        </w:tabs>
+        <w:ind w:left="5760" w:hanging="360"/>
+      </w:pPr>
+      <w:rPr>
+        <w:rFonts w:ascii="Wingdings" w:hAnsi="Wingdings" w:hint="default"/>
+        <w:sz w:val="20"/>
+      </w:rPr>
+    </w:lvl>
+    <w:lvl w:ilvl="8" w:tentative="1">
+      <w:start w:val="1"/>
+      <w:numFmt w:val="bullet"/>
+      <w:lvlText w:val=""/>
+      <w:lvlJc w:val="left"/>
+      <w:pPr>
+        <w:tabs>
+          <w:tab w:val="num" w:pos="6480"/>
+        </w:tabs>
+        <w:ind w:left="6480" w:hanging="360"/>
+      </w:pPr>
+      <w:rPr>
+        <w:rFonts w:ascii="Wingdings" w:hAnsi="Wingdings" w:hint="default"/>
+        <w:sz w:val="20"/>
+      </w:rPr>
+    </w:lvl>
+  </w:abstractNum>
+  <w:abstractNum w:abstractNumId="25" w15:restartNumberingAfterBreak="0">
     <w:nsid w:val="66A81954"/>
     <w:multiLevelType w:val="hybridMultilevel"/>
     <w:tmpl w:val="5266AA3E"/>
@@ -27807,7 +28455,7 @@
       </w:rPr>
     </w:lvl>
   </w:abstractNum>
-  <w:abstractNum w:abstractNumId="25" w15:restartNumberingAfterBreak="0">
+  <w:abstractNum w:abstractNumId="26" w15:restartNumberingAfterBreak="0">
     <w:nsid w:val="67D17C55"/>
     <w:multiLevelType w:val="hybridMultilevel"/>
     <w:tmpl w:val="8F10CAE2"/>
@@ -27893,7 +28541,7 @@
       </w:pPr>
     </w:lvl>
   </w:abstractNum>
-  <w:abstractNum w:abstractNumId="26" w15:restartNumberingAfterBreak="0">
+  <w:abstractNum w:abstractNumId="27" w15:restartNumberingAfterBreak="0">
     <w:nsid w:val="6A3969F3"/>
     <w:multiLevelType w:val="hybridMultilevel"/>
     <w:tmpl w:val="BA2CAA00"/>
@@ -28033,7 +28681,7 @@
       </w:rPr>
     </w:lvl>
   </w:abstractNum>
-  <w:abstractNum w:abstractNumId="27" w15:restartNumberingAfterBreak="0">
+  <w:abstractNum w:abstractNumId="28" w15:restartNumberingAfterBreak="0">
     <w:nsid w:val="6B66692B"/>
     <w:multiLevelType w:val="hybridMultilevel"/>
     <w:tmpl w:val="70B08E2E"/>
@@ -28146,7 +28794,7 @@
       </w:rPr>
     </w:lvl>
   </w:abstractNum>
-  <w:abstractNum w:abstractNumId="28" w15:restartNumberingAfterBreak="0">
+  <w:abstractNum w:abstractNumId="29" w15:restartNumberingAfterBreak="0">
     <w:nsid w:val="6F5313D6"/>
     <w:multiLevelType w:val="hybridMultilevel"/>
     <w:tmpl w:val="8F10CAE2"/>
@@ -28232,7 +28880,7 @@
       </w:pPr>
     </w:lvl>
   </w:abstractNum>
-  <w:abstractNum w:abstractNumId="29" w15:restartNumberingAfterBreak="0">
+  <w:abstractNum w:abstractNumId="30" w15:restartNumberingAfterBreak="0">
     <w:nsid w:val="76A556A1"/>
     <w:multiLevelType w:val="hybridMultilevel"/>
     <w:tmpl w:val="81808484"/>
@@ -28345,7 +28993,7 @@
       </w:rPr>
     </w:lvl>
   </w:abstractNum>
-  <w:abstractNum w:abstractNumId="30" w15:restartNumberingAfterBreak="0">
+  <w:abstractNum w:abstractNumId="31" w15:restartNumberingAfterBreak="0">
     <w:nsid w:val="771E7F65"/>
     <w:multiLevelType w:val="hybridMultilevel"/>
     <w:tmpl w:val="35B48A16"/>
@@ -28485,7 +29133,7 @@
       </w:rPr>
     </w:lvl>
   </w:abstractNum>
-  <w:abstractNum w:abstractNumId="31" w15:restartNumberingAfterBreak="0">
+  <w:abstractNum w:abstractNumId="32" w15:restartNumberingAfterBreak="0">
     <w:nsid w:val="7A862F81"/>
     <w:multiLevelType w:val="hybridMultilevel"/>
     <w:tmpl w:val="50309AC4"/>
@@ -28598,7 +29246,7 @@
       </w:rPr>
     </w:lvl>
   </w:abstractNum>
-  <w:abstractNum w:abstractNumId="32" w15:restartNumberingAfterBreak="0">
+  <w:abstractNum w:abstractNumId="33" w15:restartNumberingAfterBreak="0">
     <w:nsid w:val="7E206599"/>
     <w:multiLevelType w:val="hybridMultilevel"/>
     <w:tmpl w:val="9D48535A"/>
@@ -28712,7 +29360,7 @@
     </w:lvl>
   </w:abstractNum>
   <w:num w:numId="1">
-    <w:abstractNumId w:val="25"/>
+    <w:abstractNumId w:val="26"/>
   </w:num>
   <w:num w:numId="2">
     <w:abstractNumId w:val="6"/>
@@ -28724,7 +29372,7 @@
     <w:abstractNumId w:val="22"/>
   </w:num>
   <w:num w:numId="5">
-    <w:abstractNumId w:val="29"/>
+    <w:abstractNumId w:val="30"/>
   </w:num>
   <w:num w:numId="6">
     <w:abstractNumId w:val="23"/>
@@ -28733,7 +29381,7 @@
     <w:abstractNumId w:val="2"/>
   </w:num>
   <w:num w:numId="8">
-    <w:abstractNumId w:val="32"/>
+    <w:abstractNumId w:val="33"/>
   </w:num>
   <w:num w:numId="9">
     <w:abstractNumId w:val="16"/>
@@ -28742,16 +29390,16 @@
     <w:abstractNumId w:val="4"/>
   </w:num>
   <w:num w:numId="11">
-    <w:abstractNumId w:val="24"/>
+    <w:abstractNumId w:val="25"/>
   </w:num>
   <w:num w:numId="12">
-    <w:abstractNumId w:val="27"/>
+    <w:abstractNumId w:val="28"/>
   </w:num>
   <w:num w:numId="13">
     <w:abstractNumId w:val="11"/>
   </w:num>
   <w:num w:numId="14">
-    <w:abstractNumId w:val="28"/>
+    <w:abstractNumId w:val="29"/>
   </w:num>
   <w:num w:numId="15">
     <w:abstractNumId w:val="12"/>
@@ -28760,10 +29408,10 @@
     <w:abstractNumId w:val="3"/>
   </w:num>
   <w:num w:numId="17">
-    <w:abstractNumId w:val="26"/>
+    <w:abstractNumId w:val="27"/>
   </w:num>
   <w:num w:numId="18">
-    <w:abstractNumId w:val="30"/>
+    <w:abstractNumId w:val="31"/>
   </w:num>
   <w:num w:numId="19">
     <w:abstractNumId w:val="20"/>
@@ -28802,13 +29450,16 @@
     <w:abstractNumId w:val="13"/>
   </w:num>
   <w:num w:numId="31">
-    <w:abstractNumId w:val="31"/>
+    <w:abstractNumId w:val="32"/>
   </w:num>
   <w:num w:numId="32">
     <w:abstractNumId w:val="9"/>
   </w:num>
   <w:num w:numId="33">
     <w:abstractNumId w:val="18"/>
+  </w:num>
+  <w:num w:numId="34">
+    <w:abstractNumId w:val="24"/>
   </w:num>
 </w:numbering>
 </file>
@@ -29947,10 +30598,10 @@
     <w:rsid w:val="004244EB"/>
     <w:rsid w:val="00553FF3"/>
     <w:rsid w:val="00651073"/>
-    <w:rsid w:val="008420CA"/>
     <w:rsid w:val="00884F9C"/>
     <w:rsid w:val="00915534"/>
     <w:rsid w:val="009544BF"/>
+    <w:rsid w:val="0096351C"/>
     <w:rsid w:val="00A2464C"/>
     <w:rsid w:val="00B04F2A"/>
     <w:rsid w:val="00CF45D7"/>
@@ -30696,7 +31347,7 @@
 </file>
 
 <file path=customXml/itemProps1.xml><?xml version="1.0" encoding="utf-8"?>
-<ds:datastoreItem xmlns:ds="http://schemas.openxmlformats.org/officeDocument/2006/customXml" ds:itemID="{732C4AFD-4E7B-46C2-A836-A1D319CAA47B}">
+<ds:datastoreItem xmlns:ds="http://schemas.openxmlformats.org/officeDocument/2006/customXml" ds:itemID="{FC2892D1-DD7A-4F9C-AB9C-D25FBA9F6A1B}">
   <ds:schemaRefs>
     <ds:schemaRef ds:uri="http://schemas.openxmlformats.org/officeDocument/2006/bibliography"/>
   </ds:schemaRefs>

</xml_diff>

<commit_message>
add 1 point: 9)	如何查看 SHA 值
Method 1.	git hash-object $filename
Method 2.	git cat-file --batch， git cat-file --batch-check命令
Method3.	git rev-parse
</commit_message>
<xml_diff>
--- a/git/SelfLearningPoints_Git.docx
+++ b/git/SelfLearningPoints_Git.docx
@@ -51,7 +51,7 @@
           <w:noProof/>
         </w:rPr>
       </w:pPr>
-      <w:hyperlink w:anchor="_Toc444857426" w:history="1">
+      <w:hyperlink w:anchor="_Toc445108410" w:history="1">
         <w:r>
           <w:rPr>
             <w:rStyle w:val="Hyperlink"/>
@@ -91,7 +91,7 @@
             <w:noProof/>
             <w:webHidden/>
           </w:rPr>
-          <w:instrText xml:space="preserve"> PAGEREF _Toc444857426 \h </w:instrText>
+          <w:instrText xml:space="preserve"> PAGEREF _Toc445108410 \h </w:instrText>
         </w:r>
         <w:r>
           <w:rPr>
@@ -133,7 +133,7 @@
           <w:noProof/>
         </w:rPr>
       </w:pPr>
-      <w:hyperlink w:anchor="_Toc444857427" w:history="1">
+      <w:hyperlink w:anchor="_Toc445108411" w:history="1">
         <w:r>
           <w:rPr>
             <w:rStyle w:val="Hyperlink"/>
@@ -173,7 +173,7 @@
             <w:noProof/>
             <w:webHidden/>
           </w:rPr>
-          <w:instrText xml:space="preserve"> PAGEREF _Toc444857427 \h </w:instrText>
+          <w:instrText xml:space="preserve"> PAGEREF _Toc445108411 \h </w:instrText>
         </w:r>
         <w:r>
           <w:rPr>
@@ -215,7 +215,7 @@
           <w:noProof/>
         </w:rPr>
       </w:pPr>
-      <w:hyperlink w:anchor="_Toc444857428" w:history="1">
+      <w:hyperlink w:anchor="_Toc445108412" w:history="1">
         <w:r>
           <w:rPr>
             <w:rStyle w:val="Hyperlink"/>
@@ -255,7 +255,7 @@
             <w:noProof/>
             <w:webHidden/>
           </w:rPr>
-          <w:instrText xml:space="preserve"> PAGEREF _Toc444857428 \h </w:instrText>
+          <w:instrText xml:space="preserve"> PAGEREF _Toc445108412 \h </w:instrText>
         </w:r>
         <w:r>
           <w:rPr>
@@ -297,7 +297,7 @@
           <w:noProof/>
         </w:rPr>
       </w:pPr>
-      <w:hyperlink w:anchor="_Toc444857429" w:history="1">
+      <w:hyperlink w:anchor="_Toc445108413" w:history="1">
         <w:r>
           <w:rPr>
             <w:rStyle w:val="Hyperlink"/>
@@ -337,7 +337,7 @@
             <w:noProof/>
             <w:webHidden/>
           </w:rPr>
-          <w:instrText xml:space="preserve"> PAGEREF _Toc444857429 \h </w:instrText>
+          <w:instrText xml:space="preserve"> PAGEREF _Toc445108413 \h </w:instrText>
         </w:r>
         <w:r>
           <w:rPr>
@@ -379,7 +379,7 @@
           <w:noProof/>
         </w:rPr>
       </w:pPr>
-      <w:hyperlink w:anchor="_Toc444857430" w:history="1">
+      <w:hyperlink w:anchor="_Toc445108414" w:history="1">
         <w:r>
           <w:rPr>
             <w:rStyle w:val="Hyperlink"/>
@@ -419,7 +419,7 @@
             <w:noProof/>
             <w:webHidden/>
           </w:rPr>
-          <w:instrText xml:space="preserve"> PAGEREF _Toc444857430 \h </w:instrText>
+          <w:instrText xml:space="preserve"> PAGEREF _Toc445108414 \h </w:instrText>
         </w:r>
         <w:r>
           <w:rPr>
@@ -461,7 +461,7 @@
           <w:noProof/>
         </w:rPr>
       </w:pPr>
-      <w:hyperlink w:anchor="_Toc444857431" w:history="1">
+      <w:hyperlink w:anchor="_Toc445108415" w:history="1">
         <w:r>
           <w:rPr>
             <w:rStyle w:val="Hyperlink"/>
@@ -501,7 +501,7 @@
             <w:noProof/>
             <w:webHidden/>
           </w:rPr>
-          <w:instrText xml:space="preserve"> PAGEREF _Toc444857431 \h </w:instrText>
+          <w:instrText xml:space="preserve"> PAGEREF _Toc445108415 \h </w:instrText>
         </w:r>
         <w:r>
           <w:rPr>
@@ -543,7 +543,7 @@
           <w:noProof/>
         </w:rPr>
       </w:pPr>
-      <w:hyperlink w:anchor="_Toc444857432" w:history="1">
+      <w:hyperlink w:anchor="_Toc445108416" w:history="1">
         <w:r>
           <w:rPr>
             <w:rStyle w:val="Hyperlink"/>
@@ -583,7 +583,7 @@
             <w:noProof/>
             <w:webHidden/>
           </w:rPr>
-          <w:instrText xml:space="preserve"> PAGEREF _Toc444857432 \h </w:instrText>
+          <w:instrText xml:space="preserve"> PAGEREF _Toc445108416 \h </w:instrText>
         </w:r>
         <w:r>
           <w:rPr>
@@ -625,7 +625,7 @@
           <w:noProof/>
         </w:rPr>
       </w:pPr>
-      <w:hyperlink w:anchor="_Toc444857433" w:history="1">
+      <w:hyperlink w:anchor="_Toc445108417" w:history="1">
         <w:r>
           <w:rPr>
             <w:rStyle w:val="Hyperlink"/>
@@ -665,7 +665,7 @@
             <w:noProof/>
             <w:webHidden/>
           </w:rPr>
-          <w:instrText xml:space="preserve"> PAGEREF _Toc444857433 \h </w:instrText>
+          <w:instrText xml:space="preserve"> PAGEREF _Toc445108417 \h </w:instrText>
         </w:r>
         <w:r>
           <w:rPr>
@@ -707,7 +707,7 @@
           <w:noProof/>
         </w:rPr>
       </w:pPr>
-      <w:hyperlink w:anchor="_Toc444857434" w:history="1">
+      <w:hyperlink w:anchor="_Toc445108418" w:history="1">
         <w:r>
           <w:rPr>
             <w:rStyle w:val="Hyperlink"/>
@@ -747,7 +747,7 @@
             <w:noProof/>
             <w:webHidden/>
           </w:rPr>
-          <w:instrText xml:space="preserve"> PAGEREF _Toc444857434 \h </w:instrText>
+          <w:instrText xml:space="preserve"> PAGEREF _Toc445108418 \h </w:instrText>
         </w:r>
         <w:r>
           <w:rPr>
@@ -789,7 +789,7 @@
           <w:noProof/>
         </w:rPr>
       </w:pPr>
-      <w:hyperlink w:anchor="_Toc444857435" w:history="1">
+      <w:hyperlink w:anchor="_Toc445108419" w:history="1">
         <w:r>
           <w:rPr>
             <w:rStyle w:val="Hyperlink"/>
@@ -829,7 +829,7 @@
             <w:noProof/>
             <w:webHidden/>
           </w:rPr>
-          <w:instrText xml:space="preserve"> PAGEREF _Toc444857435 \h </w:instrText>
+          <w:instrText xml:space="preserve"> PAGEREF _Toc445108419 \h </w:instrText>
         </w:r>
         <w:r>
           <w:rPr>
@@ -871,7 +871,7 @@
           <w:noProof/>
         </w:rPr>
       </w:pPr>
-      <w:hyperlink w:anchor="_Toc444857436" w:history="1">
+      <w:hyperlink w:anchor="_Toc445108420" w:history="1">
         <w:r>
           <w:rPr>
             <w:rStyle w:val="Hyperlink"/>
@@ -911,7 +911,7 @@
             <w:noProof/>
             <w:webHidden/>
           </w:rPr>
-          <w:instrText xml:space="preserve"> PAGEREF _Toc444857436 \h </w:instrText>
+          <w:instrText xml:space="preserve"> PAGEREF _Toc445108420 \h </w:instrText>
         </w:r>
         <w:r>
           <w:rPr>
@@ -953,7 +953,7 @@
           <w:noProof/>
         </w:rPr>
       </w:pPr>
-      <w:hyperlink w:anchor="_Toc444857437" w:history="1">
+      <w:hyperlink w:anchor="_Toc445108421" w:history="1">
         <w:r>
           <w:rPr>
             <w:rStyle w:val="Hyperlink"/>
@@ -993,7 +993,7 @@
             <w:noProof/>
             <w:webHidden/>
           </w:rPr>
-          <w:instrText xml:space="preserve"> PAGEREF _Toc444857437 \h </w:instrText>
+          <w:instrText xml:space="preserve"> PAGEREF _Toc445108421 \h </w:instrText>
         </w:r>
         <w:r>
           <w:rPr>
@@ -1035,7 +1035,7 @@
           <w:noProof/>
         </w:rPr>
       </w:pPr>
-      <w:hyperlink w:anchor="_Toc444857438" w:history="1">
+      <w:hyperlink w:anchor="_Toc445108422" w:history="1">
         <w:r>
           <w:rPr>
             <w:rStyle w:val="Hyperlink"/>
@@ -1075,7 +1075,7 @@
             <w:noProof/>
             <w:webHidden/>
           </w:rPr>
-          <w:instrText xml:space="preserve"> PAGEREF _Toc444857438 \h </w:instrText>
+          <w:instrText xml:space="preserve"> PAGEREF _Toc445108422 \h </w:instrText>
         </w:r>
         <w:r>
           <w:rPr>
@@ -1117,7 +1117,7 @@
           <w:noProof/>
         </w:rPr>
       </w:pPr>
-      <w:hyperlink w:anchor="_Toc444857439" w:history="1">
+      <w:hyperlink w:anchor="_Toc445108423" w:history="1">
         <w:r>
           <w:rPr>
             <w:rStyle w:val="Hyperlink"/>
@@ -1157,7 +1157,7 @@
             <w:noProof/>
             <w:webHidden/>
           </w:rPr>
-          <w:instrText xml:space="preserve"> PAGEREF _Toc444857439 \h </w:instrText>
+          <w:instrText xml:space="preserve"> PAGEREF _Toc445108423 \h </w:instrText>
         </w:r>
         <w:r>
           <w:rPr>
@@ -1199,7 +1199,7 @@
           <w:noProof/>
         </w:rPr>
       </w:pPr>
-      <w:hyperlink w:anchor="_Toc444857440" w:history="1">
+      <w:hyperlink w:anchor="_Toc445108424" w:history="1">
         <w:r>
           <w:rPr>
             <w:rStyle w:val="Hyperlink"/>
@@ -1218,7 +1218,7 @@
             <w:rStyle w:val="Hyperlink"/>
             <w:noProof/>
           </w:rPr>
-          <w:t>FAQ</w:t>
+          <w:t>Frequently Used Scenarios</w:t>
         </w:r>
         <w:r>
           <w:rPr>
@@ -1239,7 +1239,7 @@
             <w:noProof/>
             <w:webHidden/>
           </w:rPr>
-          <w:instrText xml:space="preserve"> PAGEREF _Toc444857440 \h </w:instrText>
+          <w:instrText xml:space="preserve"> PAGEREF _Toc445108424 \h </w:instrText>
         </w:r>
         <w:r>
           <w:rPr>
@@ -1281,7 +1281,7 @@
           <w:noProof/>
         </w:rPr>
       </w:pPr>
-      <w:hyperlink w:anchor="_Toc444857441" w:history="1">
+      <w:hyperlink w:anchor="_Toc445108425" w:history="1">
         <w:r>
           <w:rPr>
             <w:rStyle w:val="Hyperlink"/>
@@ -1321,7 +1321,7 @@
             <w:noProof/>
             <w:webHidden/>
           </w:rPr>
-          <w:instrText xml:space="preserve"> PAGEREF _Toc444857441 \h </w:instrText>
+          <w:instrText xml:space="preserve"> PAGEREF _Toc445108425 \h </w:instrText>
         </w:r>
         <w:r>
           <w:rPr>
@@ -1363,7 +1363,7 @@
           <w:noProof/>
         </w:rPr>
       </w:pPr>
-      <w:hyperlink w:anchor="_Toc444857442" w:history="1">
+      <w:hyperlink w:anchor="_Toc445108426" w:history="1">
         <w:r>
           <w:rPr>
             <w:rStyle w:val="Hyperlink"/>
@@ -1403,7 +1403,7 @@
             <w:noProof/>
             <w:webHidden/>
           </w:rPr>
-          <w:instrText xml:space="preserve"> PAGEREF _Toc444857442 \h </w:instrText>
+          <w:instrText xml:space="preserve"> PAGEREF _Toc445108426 \h </w:instrText>
         </w:r>
         <w:r>
           <w:rPr>
@@ -1445,7 +1445,7 @@
           <w:noProof/>
         </w:rPr>
       </w:pPr>
-      <w:hyperlink w:anchor="_Toc444857443" w:history="1">
+      <w:hyperlink w:anchor="_Toc445108427" w:history="1">
         <w:r>
           <w:rPr>
             <w:rStyle w:val="Hyperlink"/>
@@ -1501,7 +1501,7 @@
             <w:noProof/>
             <w:webHidden/>
           </w:rPr>
-          <w:instrText xml:space="preserve"> PAGEREF _Toc444857443 \h </w:instrText>
+          <w:instrText xml:space="preserve"> PAGEREF _Toc445108427 \h </w:instrText>
         </w:r>
         <w:r>
           <w:rPr>
@@ -1543,7 +1543,7 @@
           <w:noProof/>
         </w:rPr>
       </w:pPr>
-      <w:hyperlink w:anchor="_Toc444857444" w:history="1">
+      <w:hyperlink w:anchor="_Toc445108428" w:history="1">
         <w:r>
           <w:rPr>
             <w:rStyle w:val="Hyperlink"/>
@@ -1599,7 +1599,7 @@
             <w:noProof/>
             <w:webHidden/>
           </w:rPr>
-          <w:instrText xml:space="preserve"> PAGEREF _Toc444857444 \h </w:instrText>
+          <w:instrText xml:space="preserve"> PAGEREF _Toc445108428 \h </w:instrText>
         </w:r>
         <w:r>
           <w:rPr>
@@ -1641,7 +1641,7 @@
           <w:noProof/>
         </w:rPr>
       </w:pPr>
-      <w:hyperlink w:anchor="_Toc444857445" w:history="1">
+      <w:hyperlink w:anchor="_Toc445108429" w:history="1">
         <w:r>
           <w:rPr>
             <w:rStyle w:val="Hyperlink"/>
@@ -1689,7 +1689,7 @@
             <w:noProof/>
             <w:webHidden/>
           </w:rPr>
-          <w:instrText xml:space="preserve"> PAGEREF _Toc444857445 \h </w:instrText>
+          <w:instrText xml:space="preserve"> PAGEREF _Toc445108429 \h </w:instrText>
         </w:r>
         <w:r>
           <w:rPr>
@@ -1731,7 +1731,7 @@
           <w:noProof/>
         </w:rPr>
       </w:pPr>
-      <w:hyperlink w:anchor="_Toc444857446" w:history="1">
+      <w:hyperlink w:anchor="_Toc445108430" w:history="1">
         <w:r>
           <w:rPr>
             <w:rStyle w:val="Hyperlink"/>
@@ -1779,7 +1779,7 @@
             <w:noProof/>
             <w:webHidden/>
           </w:rPr>
-          <w:instrText xml:space="preserve"> PAGEREF _Toc444857446 \h </w:instrText>
+          <w:instrText xml:space="preserve"> PAGEREF _Toc445108430 \h </w:instrText>
         </w:r>
         <w:r>
           <w:rPr>
@@ -1821,7 +1821,7 @@
           <w:noProof/>
         </w:rPr>
       </w:pPr>
-      <w:hyperlink w:anchor="_Toc444857447" w:history="1">
+      <w:hyperlink w:anchor="_Toc445108431" w:history="1">
         <w:r>
           <w:rPr>
             <w:rStyle w:val="Hyperlink"/>
@@ -1869,7 +1869,7 @@
             <w:noProof/>
             <w:webHidden/>
           </w:rPr>
-          <w:instrText xml:space="preserve"> PAGEREF _Toc444857447 \h </w:instrText>
+          <w:instrText xml:space="preserve"> PAGEREF _Toc445108431 \h </w:instrText>
         </w:r>
         <w:r>
           <w:rPr>
@@ -1889,7 +1889,7 @@
             <w:noProof/>
             <w:webHidden/>
           </w:rPr>
-          <w:t>16</w:t>
+          <w:t>15</w:t>
         </w:r>
         <w:r>
           <w:rPr>
@@ -1911,7 +1911,7 @@
           <w:noProof/>
         </w:rPr>
       </w:pPr>
-      <w:hyperlink w:anchor="_Toc444857448" w:history="1">
+      <w:hyperlink w:anchor="_Toc445108432" w:history="1">
         <w:r>
           <w:rPr>
             <w:rStyle w:val="Hyperlink"/>
@@ -1982,7 +1982,105 @@
             <w:noProof/>
             <w:webHidden/>
           </w:rPr>
-          <w:instrText xml:space="preserve"> PAGEREF _Toc444857448 \h </w:instrText>
+          <w:instrText xml:space="preserve"> PAGEREF _Toc445108432 \h </w:instrText>
+        </w:r>
+        <w:r>
+          <w:rPr>
+            <w:noProof/>
+            <w:webHidden/>
+          </w:rPr>
+        </w:r>
+        <w:r>
+          <w:rPr>
+            <w:noProof/>
+            <w:webHidden/>
+          </w:rPr>
+          <w:fldChar w:fldCharType="separate"/>
+        </w:r>
+        <w:r>
+          <w:rPr>
+            <w:noProof/>
+            <w:webHidden/>
+          </w:rPr>
+          <w:t>15</w:t>
+        </w:r>
+        <w:r>
+          <w:rPr>
+            <w:noProof/>
+            <w:webHidden/>
+          </w:rPr>
+          <w:fldChar w:fldCharType="end"/>
+        </w:r>
+      </w:hyperlink>
+    </w:p>
+    <w:p>
+      <w:pPr>
+        <w:pStyle w:val="TOC2"/>
+        <w:tabs>
+          <w:tab w:val="left" w:pos="660"/>
+          <w:tab w:val="right" w:leader="dot" w:pos="9350"/>
+        </w:tabs>
+        <w:rPr>
+          <w:noProof/>
+        </w:rPr>
+      </w:pPr>
+      <w:hyperlink w:anchor="_Toc445108433" w:history="1">
+        <w:r>
+          <w:rPr>
+            <w:rStyle w:val="Hyperlink"/>
+            <w:noProof/>
+          </w:rPr>
+          <w:t>9)</w:t>
+        </w:r>
+        <w:r>
+          <w:rPr>
+            <w:noProof/>
+          </w:rPr>
+          <w:tab/>
+        </w:r>
+        <w:r>
+          <w:rPr>
+            <w:rStyle w:val="Hyperlink"/>
+            <w:rFonts w:hint="eastAsia"/>
+            <w:noProof/>
+          </w:rPr>
+          <w:t>如何查看</w:t>
+        </w:r>
+        <w:r>
+          <w:rPr>
+            <w:rStyle w:val="Hyperlink"/>
+            <w:noProof/>
+          </w:rPr>
+          <w:t xml:space="preserve"> SHA </w:t>
+        </w:r>
+        <w:r>
+          <w:rPr>
+            <w:rStyle w:val="Hyperlink"/>
+            <w:rFonts w:hint="eastAsia"/>
+            <w:noProof/>
+          </w:rPr>
+          <w:t>值：</w:t>
+        </w:r>
+        <w:r>
+          <w:rPr>
+            <w:noProof/>
+            <w:webHidden/>
+          </w:rPr>
+          <w:tab/>
+        </w:r>
+        <w:r>
+          <w:rPr>
+            <w:noProof/>
+            <w:webHidden/>
+          </w:rPr>
+          <w:fldChar w:fldCharType="begin"/>
+        </w:r>
+        <w:r>
+          <w:rPr>
+            <w:noProof/>
+            <w:webHidden/>
+          </w:rPr>
+          <w:instrText xml:space="preserve"> PAGEREF _Toc445108433 \h </w:instrText>
         </w:r>
         <w:r>
           <w:rPr>
@@ -2024,7 +2122,7 @@
           <w:noProof/>
         </w:rPr>
       </w:pPr>
-      <w:hyperlink w:anchor="_Toc444857449" w:history="1">
+      <w:hyperlink w:anchor="_Toc445108434" w:history="1">
         <w:r>
           <w:rPr>
             <w:rStyle w:val="Hyperlink"/>
@@ -2064,7 +2162,7 @@
             <w:noProof/>
             <w:webHidden/>
           </w:rPr>
-          <w:instrText xml:space="preserve"> PAGEREF _Toc444857449 \h </w:instrText>
+          <w:instrText xml:space="preserve"> PAGEREF _Toc445108434 \h </w:instrText>
         </w:r>
         <w:r>
           <w:rPr>
@@ -2106,7 +2204,7 @@
           <w:noProof/>
         </w:rPr>
       </w:pPr>
-      <w:hyperlink w:anchor="_Toc444857450" w:history="1">
+      <w:hyperlink w:anchor="_Toc445108435" w:history="1">
         <w:r>
           <w:rPr>
             <w:rStyle w:val="Hyperlink"/>
@@ -2146,7 +2244,7 @@
             <w:noProof/>
             <w:webHidden/>
           </w:rPr>
-          <w:instrText xml:space="preserve"> PAGEREF _Toc444857450 \h </w:instrText>
+          <w:instrText xml:space="preserve"> PAGEREF _Toc445108435 \h </w:instrText>
         </w:r>
         <w:r>
           <w:rPr>
@@ -2188,7 +2286,7 @@
           <w:noProof/>
         </w:rPr>
       </w:pPr>
-      <w:hyperlink w:anchor="_Toc444857451" w:history="1">
+      <w:hyperlink w:anchor="_Toc445108436" w:history="1">
         <w:r>
           <w:rPr>
             <w:rStyle w:val="Hyperlink"/>
@@ -2228,7 +2326,7 @@
             <w:noProof/>
             <w:webHidden/>
           </w:rPr>
-          <w:instrText xml:space="preserve"> PAGEREF _Toc444857451 \h </w:instrText>
+          <w:instrText xml:space="preserve"> PAGEREF _Toc445108436 \h </w:instrText>
         </w:r>
         <w:r>
           <w:rPr>
@@ -2270,7 +2368,7 @@
           <w:noProof/>
         </w:rPr>
       </w:pPr>
-      <w:hyperlink w:anchor="_Toc444857452" w:history="1">
+      <w:hyperlink w:anchor="_Toc445108437" w:history="1">
         <w:r>
           <w:rPr>
             <w:rStyle w:val="Hyperlink"/>
@@ -2310,7 +2408,7 @@
             <w:noProof/>
             <w:webHidden/>
           </w:rPr>
-          <w:instrText xml:space="preserve"> PAGEREF _Toc444857452 \h </w:instrText>
+          <w:instrText xml:space="preserve"> PAGEREF _Toc445108437 \h </w:instrText>
         </w:r>
         <w:r>
           <w:rPr>
@@ -2352,7 +2450,7 @@
           <w:noProof/>
         </w:rPr>
       </w:pPr>
-      <w:hyperlink w:anchor="_Toc444857453" w:history="1">
+      <w:hyperlink w:anchor="_Toc445108438" w:history="1">
         <w:r>
           <w:rPr>
             <w:rStyle w:val="Hyperlink"/>
@@ -2392,7 +2490,7 @@
             <w:noProof/>
             <w:webHidden/>
           </w:rPr>
-          <w:instrText xml:space="preserve"> PAGEREF _Toc444857453 \h </w:instrText>
+          <w:instrText xml:space="preserve"> PAGEREF _Toc445108438 \h </w:instrText>
         </w:r>
         <w:r>
           <w:rPr>
@@ -2434,7 +2532,7 @@
           <w:noProof/>
         </w:rPr>
       </w:pPr>
-      <w:hyperlink w:anchor="_Toc444857454" w:history="1">
+      <w:hyperlink w:anchor="_Toc445108439" w:history="1">
         <w:r>
           <w:rPr>
             <w:rStyle w:val="Hyperlink"/>
@@ -2474,7 +2572,7 @@
             <w:noProof/>
             <w:webHidden/>
           </w:rPr>
-          <w:instrText xml:space="preserve"> PAGEREF _Toc444857454 \h </w:instrText>
+          <w:instrText xml:space="preserve"> PAGEREF _Toc445108439 \h </w:instrText>
         </w:r>
         <w:r>
           <w:rPr>
@@ -2516,7 +2614,7 @@
           <w:noProof/>
         </w:rPr>
       </w:pPr>
-      <w:hyperlink w:anchor="_Toc444857455" w:history="1">
+      <w:hyperlink w:anchor="_Toc445108440" w:history="1">
         <w:r>
           <w:rPr>
             <w:rStyle w:val="Hyperlink"/>
@@ -2564,7 +2662,7 @@
             <w:noProof/>
             <w:webHidden/>
           </w:rPr>
-          <w:instrText xml:space="preserve"> PAGEREF _Toc444857455 \h </w:instrText>
+          <w:instrText xml:space="preserve"> PAGEREF _Toc445108440 \h </w:instrText>
         </w:r>
         <w:r>
           <w:rPr>
@@ -2606,7 +2704,7 @@
           <w:noProof/>
         </w:rPr>
       </w:pPr>
-      <w:hyperlink w:anchor="_Toc444857456" w:history="1">
+      <w:hyperlink w:anchor="_Toc445108441" w:history="1">
         <w:r>
           <w:rPr>
             <w:rStyle w:val="Hyperlink"/>
@@ -2646,7 +2744,7 @@
             <w:noProof/>
             <w:webHidden/>
           </w:rPr>
-          <w:instrText xml:space="preserve"> PAGEREF _Toc444857456 \h </w:instrText>
+          <w:instrText xml:space="preserve"> PAGEREF _Toc445108441 \h </w:instrText>
         </w:r>
         <w:r>
           <w:rPr>
@@ -2688,7 +2786,7 @@
           <w:noProof/>
         </w:rPr>
       </w:pPr>
-      <w:hyperlink w:anchor="_Toc444857457" w:history="1">
+      <w:hyperlink w:anchor="_Toc445108442" w:history="1">
         <w:r>
           <w:rPr>
             <w:rStyle w:val="Hyperlink"/>
@@ -2707,7 +2805,90 @@
             <w:rStyle w:val="Hyperlink"/>
             <w:noProof/>
           </w:rPr>
-          <w:t>git rev-parse</w:t>
+          <w:t xml:space="preserve">git rev-parse </w:t>
+        </w:r>
+        <w:r>
+          <w:rPr>
+            <w:rStyle w:val="Hyperlink"/>
+            <w:rFonts w:hint="eastAsia"/>
+            <w:noProof/>
+          </w:rPr>
+          <w:t>获取当前</w:t>
+        </w:r>
+        <w:r>
+          <w:rPr>
+            <w:rStyle w:val="Hyperlink"/>
+            <w:noProof/>
+          </w:rPr>
+          <w:t xml:space="preserve">check out </w:t>
+        </w:r>
+        <w:r>
+          <w:rPr>
+            <w:rStyle w:val="Hyperlink"/>
+            <w:rFonts w:hint="eastAsia"/>
+            <w:noProof/>
+          </w:rPr>
+          <w:t>的</w:t>
+        </w:r>
+        <w:r>
+          <w:rPr>
+            <w:rStyle w:val="Hyperlink"/>
+            <w:noProof/>
+          </w:rPr>
+          <w:t xml:space="preserve"> SHA1</w:t>
+        </w:r>
+        <w:r>
+          <w:rPr>
+            <w:rStyle w:val="Hyperlink"/>
+            <w:rFonts w:hint="eastAsia"/>
+            <w:noProof/>
+          </w:rPr>
+          <w:t>值</w:t>
+        </w:r>
+        <w:r>
+          <w:rPr>
+            <w:rStyle w:val="Hyperlink"/>
+            <w:noProof/>
+          </w:rPr>
+          <w:t xml:space="preserve"> </w:t>
+        </w:r>
+        <w:r>
+          <w:rPr>
+            <w:rStyle w:val="Hyperlink"/>
+            <w:rFonts w:hint="eastAsia"/>
+            <w:noProof/>
+          </w:rPr>
+          <w:t>或者特定版本、分支或者</w:t>
+        </w:r>
+        <w:r>
+          <w:rPr>
+            <w:rStyle w:val="Hyperlink"/>
+            <w:noProof/>
+          </w:rPr>
+          <w:t>refs</w:t>
+        </w:r>
+        <w:r>
+          <w:rPr>
+            <w:rStyle w:val="Hyperlink"/>
+            <w:rFonts w:hint="eastAsia"/>
+            <w:noProof/>
+          </w:rPr>
+          <w:t>的</w:t>
+        </w:r>
+        <w:r>
+          <w:rPr>
+            <w:rStyle w:val="Hyperlink"/>
+            <w:noProof/>
+          </w:rPr>
+          <w:t>SHA1</w:t>
+        </w:r>
+        <w:r>
+          <w:rPr>
+            <w:rStyle w:val="Hyperlink"/>
+            <w:rFonts w:hint="eastAsia"/>
+            <w:noProof/>
+          </w:rPr>
+          <w:t>值</w:t>
         </w:r>
         <w:r>
           <w:rPr>
@@ -2728,7 +2909,7 @@
             <w:noProof/>
             <w:webHidden/>
           </w:rPr>
-          <w:instrText xml:space="preserve"> PAGEREF _Toc444857457 \h </w:instrText>
+          <w:instrText xml:space="preserve"> PAGEREF _Toc445108442 \h </w:instrText>
         </w:r>
         <w:r>
           <w:rPr>
@@ -2749,6 +2930,88 @@
             <w:webHidden/>
           </w:rPr>
           <w:t>21</w:t>
+        </w:r>
+        <w:r>
+          <w:rPr>
+            <w:noProof/>
+            <w:webHidden/>
+          </w:rPr>
+          <w:fldChar w:fldCharType="end"/>
+        </w:r>
+      </w:hyperlink>
+    </w:p>
+    <w:p>
+      <w:pPr>
+        <w:pStyle w:val="TOC2"/>
+        <w:tabs>
+          <w:tab w:val="left" w:pos="660"/>
+          <w:tab w:val="right" w:leader="dot" w:pos="9350"/>
+        </w:tabs>
+        <w:rPr>
+          <w:noProof/>
+        </w:rPr>
+      </w:pPr>
+      <w:hyperlink w:anchor="_Toc445108443" w:history="1">
+        <w:r>
+          <w:rPr>
+            <w:rStyle w:val="Hyperlink"/>
+            <w:noProof/>
+          </w:rPr>
+          <w:t>9)</w:t>
+        </w:r>
+        <w:r>
+          <w:rPr>
+            <w:noProof/>
+          </w:rPr>
+          <w:tab/>
+        </w:r>
+        <w:r>
+          <w:rPr>
+            <w:rStyle w:val="Hyperlink"/>
+            <w:noProof/>
+          </w:rPr>
+          <w:t>git branch</w:t>
+        </w:r>
+        <w:r>
+          <w:rPr>
+            <w:noProof/>
+            <w:webHidden/>
+          </w:rPr>
+          <w:tab/>
+        </w:r>
+        <w:r>
+          <w:rPr>
+            <w:noProof/>
+            <w:webHidden/>
+          </w:rPr>
+          <w:fldChar w:fldCharType="begin"/>
+        </w:r>
+        <w:r>
+          <w:rPr>
+            <w:noProof/>
+            <w:webHidden/>
+          </w:rPr>
+          <w:instrText xml:space="preserve"> PAGEREF _Toc445108443 \h </w:instrText>
+        </w:r>
+        <w:r>
+          <w:rPr>
+            <w:noProof/>
+            <w:webHidden/>
+          </w:rPr>
+        </w:r>
+        <w:r>
+          <w:rPr>
+            <w:noProof/>
+            <w:webHidden/>
+          </w:rPr>
+          <w:fldChar w:fldCharType="separate"/>
+        </w:r>
+        <w:r>
+          <w:rPr>
+            <w:noProof/>
+            <w:webHidden/>
+          </w:rPr>
+          <w:t>22</w:t>
         </w:r>
         <w:r>
           <w:rPr>
@@ -2770,7 +3033,7 @@
           <w:noProof/>
         </w:rPr>
       </w:pPr>
-      <w:hyperlink w:anchor="_Toc444857458" w:history="1">
+      <w:hyperlink w:anchor="_Toc445108444" w:history="1">
         <w:r>
           <w:rPr>
             <w:rStyle w:val="Hyperlink"/>
@@ -2810,7 +3073,7 @@
             <w:noProof/>
             <w:webHidden/>
           </w:rPr>
-          <w:instrText xml:space="preserve"> PAGEREF _Toc444857458 \h </w:instrText>
+          <w:instrText xml:space="preserve"> PAGEREF _Toc445108444 \h </w:instrText>
         </w:r>
         <w:r>
           <w:rPr>
@@ -2852,7 +3115,7 @@
           <w:noProof/>
         </w:rPr>
       </w:pPr>
-      <w:hyperlink w:anchor="_Toc444857459" w:history="1">
+      <w:hyperlink w:anchor="_Toc445108445" w:history="1">
         <w:r>
           <w:rPr>
             <w:rStyle w:val="Hyperlink"/>
@@ -2892,7 +3155,7 @@
             <w:noProof/>
             <w:webHidden/>
           </w:rPr>
-          <w:instrText xml:space="preserve"> PAGEREF _Toc444857459 \h </w:instrText>
+          <w:instrText xml:space="preserve"> PAGEREF _Toc445108445 \h </w:instrText>
         </w:r>
         <w:r>
           <w:rPr>
@@ -2934,7 +3197,7 @@
           <w:noProof/>
         </w:rPr>
       </w:pPr>
-      <w:hyperlink w:anchor="_Toc444857460" w:history="1">
+      <w:hyperlink w:anchor="_Toc445108446" w:history="1">
         <w:r>
           <w:rPr>
             <w:rStyle w:val="Hyperlink"/>
@@ -2974,7 +3237,7 @@
             <w:noProof/>
             <w:webHidden/>
           </w:rPr>
-          <w:instrText xml:space="preserve"> PAGEREF _Toc444857460 \h </w:instrText>
+          <w:instrText xml:space="preserve"> PAGEREF _Toc445108446 \h </w:instrText>
         </w:r>
         <w:r>
           <w:rPr>
@@ -2995,6 +3258,88 @@
             <w:webHidden/>
           </w:rPr>
           <w:t>25</w:t>
+        </w:r>
+        <w:r>
+          <w:rPr>
+            <w:noProof/>
+            <w:webHidden/>
+          </w:rPr>
+          <w:fldChar w:fldCharType="end"/>
+        </w:r>
+      </w:hyperlink>
+    </w:p>
+    <w:p>
+      <w:pPr>
+        <w:pStyle w:val="TOC2"/>
+        <w:tabs>
+          <w:tab w:val="left" w:pos="660"/>
+          <w:tab w:val="right" w:leader="dot" w:pos="9350"/>
+        </w:tabs>
+        <w:rPr>
+          <w:noProof/>
+        </w:rPr>
+      </w:pPr>
+      <w:hyperlink w:anchor="_Toc445108447" w:history="1">
+        <w:r>
+          <w:rPr>
+            <w:rStyle w:val="Hyperlink"/>
+            <w:noProof/>
+          </w:rPr>
+          <w:t>3)</w:t>
+        </w:r>
+        <w:r>
+          <w:rPr>
+            <w:noProof/>
+          </w:rPr>
+          <w:tab/>
+        </w:r>
+        <w:r>
+          <w:rPr>
+            <w:rStyle w:val="Hyperlink"/>
+            <w:noProof/>
+          </w:rPr>
+          <w:t>“missing ***” in git cat-file--batch / --batch-check output</w:t>
+        </w:r>
+        <w:r>
+          <w:rPr>
+            <w:noProof/>
+            <w:webHidden/>
+          </w:rPr>
+          <w:tab/>
+        </w:r>
+        <w:r>
+          <w:rPr>
+            <w:noProof/>
+            <w:webHidden/>
+          </w:rPr>
+          <w:fldChar w:fldCharType="begin"/>
+        </w:r>
+        <w:r>
+          <w:rPr>
+            <w:noProof/>
+            <w:webHidden/>
+          </w:rPr>
+          <w:instrText xml:space="preserve"> PAGEREF _Toc445108447 \h </w:instrText>
+        </w:r>
+        <w:r>
+          <w:rPr>
+            <w:noProof/>
+            <w:webHidden/>
+          </w:rPr>
+        </w:r>
+        <w:r>
+          <w:rPr>
+            <w:noProof/>
+            <w:webHidden/>
+          </w:rPr>
+          <w:fldChar w:fldCharType="separate"/>
+        </w:r>
+        <w:r>
+          <w:rPr>
+            <w:noProof/>
+            <w:webHidden/>
+          </w:rPr>
+          <w:t>26</w:t>
         </w:r>
         <w:r>
           <w:rPr>
@@ -3016,7 +3361,7 @@
           <w:noProof/>
         </w:rPr>
       </w:pPr>
-      <w:hyperlink w:anchor="_Toc444857461" w:history="1">
+      <w:hyperlink w:anchor="_Toc445108448" w:history="1">
         <w:r>
           <w:rPr>
             <w:rStyle w:val="Hyperlink"/>
@@ -3056,7 +3401,7 @@
             <w:noProof/>
             <w:webHidden/>
           </w:rPr>
-          <w:instrText xml:space="preserve"> PAGEREF _Toc444857461 \h </w:instrText>
+          <w:instrText xml:space="preserve"> PAGEREF _Toc445108448 \h </w:instrText>
         </w:r>
         <w:r>
           <w:rPr>
@@ -3076,7 +3421,7 @@
             <w:noProof/>
             <w:webHidden/>
           </w:rPr>
-          <w:t>26</w:t>
+          <w:t>28</w:t>
         </w:r>
         <w:r>
           <w:rPr>
@@ -3098,7 +3443,7 @@
           <w:noProof/>
         </w:rPr>
       </w:pPr>
-      <w:hyperlink w:anchor="_Toc444857462" w:history="1">
+      <w:hyperlink w:anchor="_Toc445108449" w:history="1">
         <w:r>
           <w:rPr>
             <w:rStyle w:val="Hyperlink"/>
@@ -3138,7 +3483,7 @@
             <w:noProof/>
             <w:webHidden/>
           </w:rPr>
-          <w:instrText xml:space="preserve"> PAGEREF _Toc444857462 \h </w:instrText>
+          <w:instrText xml:space="preserve"> PAGEREF _Toc445108449 \h </w:instrText>
         </w:r>
         <w:r>
           <w:rPr>
@@ -3158,7 +3503,7 @@
             <w:noProof/>
             <w:webHidden/>
           </w:rPr>
-          <w:t>27</w:t>
+          <w:t>29</w:t>
         </w:r>
         <w:r>
           <w:rPr>
@@ -3180,7 +3525,7 @@
           <w:noProof/>
         </w:rPr>
       </w:pPr>
-      <w:hyperlink w:anchor="_Toc444857463" w:history="1">
+      <w:hyperlink w:anchor="_Toc445108450" w:history="1">
         <w:r>
           <w:rPr>
             <w:rStyle w:val="Hyperlink"/>
@@ -3220,7 +3565,7 @@
             <w:noProof/>
             <w:webHidden/>
           </w:rPr>
-          <w:instrText xml:space="preserve"> PAGEREF _Toc444857463 \h </w:instrText>
+          <w:instrText xml:space="preserve"> PAGEREF _Toc445108450 \h </w:instrText>
         </w:r>
         <w:r>
           <w:rPr>
@@ -3240,7 +3585,7 @@
             <w:noProof/>
             <w:webHidden/>
           </w:rPr>
-          <w:t>27</w:t>
+          <w:t>29</w:t>
         </w:r>
         <w:r>
           <w:rPr>
@@ -3262,7 +3607,7 @@
           <w:noProof/>
         </w:rPr>
       </w:pPr>
-      <w:hyperlink w:anchor="_Toc444857464" w:history="1">
+      <w:hyperlink w:anchor="_Toc445108451" w:history="1">
         <w:r>
           <w:rPr>
             <w:rStyle w:val="Hyperlink"/>
@@ -3302,7 +3647,7 @@
             <w:noProof/>
             <w:webHidden/>
           </w:rPr>
-          <w:instrText xml:space="preserve"> PAGEREF _Toc444857464 \h </w:instrText>
+          <w:instrText xml:space="preserve"> PAGEREF _Toc445108451 \h </w:instrText>
         </w:r>
         <w:r>
           <w:rPr>
@@ -3322,7 +3667,7 @@
             <w:noProof/>
             <w:webHidden/>
           </w:rPr>
-          <w:t>28</w:t>
+          <w:t>30</w:t>
         </w:r>
         <w:r>
           <w:rPr>
@@ -3344,7 +3689,7 @@
           <w:noProof/>
         </w:rPr>
       </w:pPr>
-      <w:hyperlink w:anchor="_Toc444857465" w:history="1">
+      <w:hyperlink w:anchor="_Toc445108452" w:history="1">
         <w:r>
           <w:rPr>
             <w:rStyle w:val="Hyperlink"/>
@@ -3384,7 +3729,7 @@
             <w:noProof/>
             <w:webHidden/>
           </w:rPr>
-          <w:instrText xml:space="preserve"> PAGEREF _Toc444857465 \h </w:instrText>
+          <w:instrText xml:space="preserve"> PAGEREF _Toc445108452 \h </w:instrText>
         </w:r>
         <w:r>
           <w:rPr>
@@ -3404,7 +3749,7 @@
             <w:noProof/>
             <w:webHidden/>
           </w:rPr>
-          <w:t>28</w:t>
+          <w:t>30</w:t>
         </w:r>
         <w:r>
           <w:rPr>
@@ -3445,7 +3790,7 @@
       <w:r>
         <w:fldChar w:fldCharType="separate"/>
       </w:r>
-      <w:hyperlink w:anchor="_Toc442430314" w:history="1">
+      <w:hyperlink w:anchor="_Toc445108364" w:history="1">
         <w:r>
           <w:rPr>
             <w:rStyle w:val="Hyperlink"/>
@@ -3472,7 +3817,7 @@
             <w:noProof/>
             <w:webHidden/>
           </w:rPr>
-          <w:instrText xml:space="preserve"> PAGEREF _Toc442430314 \h </w:instrText>
+          <w:instrText xml:space="preserve"> PAGEREF _Toc445108364 \h </w:instrText>
         </w:r>
         <w:r>
           <w:rPr>
@@ -3513,7 +3858,7 @@
           <w:noProof/>
         </w:rPr>
       </w:pPr>
-      <w:hyperlink w:anchor="_Toc442430315" w:history="1">
+      <w:hyperlink w:anchor="_Toc445108365" w:history="1">
         <w:r>
           <w:rPr>
             <w:rStyle w:val="Hyperlink"/>
@@ -3540,7 +3885,7 @@
             <w:noProof/>
             <w:webHidden/>
           </w:rPr>
-          <w:instrText xml:space="preserve"> PAGEREF _Toc442430315 \h </w:instrText>
+          <w:instrText xml:space="preserve"> PAGEREF _Toc445108365 \h </w:instrText>
         </w:r>
         <w:r>
           <w:rPr>
@@ -3560,7 +3905,7 @@
             <w:noProof/>
             <w:webHidden/>
           </w:rPr>
-          <w:t>15</w:t>
+          <w:t>17</w:t>
         </w:r>
         <w:r>
           <w:rPr>
@@ -3581,7 +3926,7 @@
           <w:noProof/>
         </w:rPr>
       </w:pPr>
-      <w:hyperlink w:anchor="_Toc442430316" w:history="1">
+      <w:hyperlink w:anchor="_Toc445108366" w:history="1">
         <w:r>
           <w:rPr>
             <w:rStyle w:val="Hyperlink"/>
@@ -3608,7 +3953,7 @@
             <w:noProof/>
             <w:webHidden/>
           </w:rPr>
-          <w:instrText xml:space="preserve"> PAGEREF _Toc442430316 \h </w:instrText>
+          <w:instrText xml:space="preserve"> PAGEREF _Toc445108366 \h </w:instrText>
         </w:r>
         <w:r>
           <w:rPr>
@@ -3628,7 +3973,7 @@
             <w:noProof/>
             <w:webHidden/>
           </w:rPr>
-          <w:t>18</w:t>
+          <w:t>20</w:t>
         </w:r>
         <w:r>
           <w:rPr>
@@ -4299,7 +4644,7 @@
           <w:numId w:val="1"/>
         </w:numPr>
       </w:pPr>
-      <w:bookmarkStart w:id="0" w:name="_Toc444857426"/>
+      <w:bookmarkStart w:id="0" w:name="_Toc445108410"/>
       <w:r>
         <w:t xml:space="preserve">What is </w:t>
       </w:r>
@@ -4318,7 +4663,7 @@
           <w:numId w:val="3"/>
         </w:numPr>
       </w:pPr>
-      <w:bookmarkStart w:id="1" w:name="_Toc444857427"/>
+      <w:bookmarkStart w:id="1" w:name="_Toc445108411"/>
       <w:r>
         <w:t>Characteristics</w:t>
       </w:r>
@@ -5876,7 +6221,7 @@
           <w:numId w:val="3"/>
         </w:numPr>
       </w:pPr>
-      <w:bookmarkStart w:id="2" w:name="_Toc444857428"/>
+      <w:bookmarkStart w:id="2" w:name="_Toc445108412"/>
       <w:r>
         <w:t>Advantage</w:t>
       </w:r>
@@ -5901,7 +6246,7 @@
           <w:numId w:val="3"/>
         </w:numPr>
       </w:pPr>
-      <w:bookmarkStart w:id="3" w:name="_Toc444857429"/>
+      <w:bookmarkStart w:id="3" w:name="_Toc445108413"/>
       <w:r>
         <w:t>Disadvantage</w:t>
       </w:r>
@@ -5927,7 +6272,7 @@
           <w:numId w:val="1"/>
         </w:numPr>
       </w:pPr>
-      <w:bookmarkStart w:id="4" w:name="_Toc444857430"/>
+      <w:bookmarkStart w:id="4" w:name="_Toc445108414"/>
       <w:r>
         <w:t>Key Points</w:t>
       </w:r>
@@ -5941,7 +6286,7 @@
           <w:numId w:val="4"/>
         </w:numPr>
       </w:pPr>
-      <w:bookmarkStart w:id="5" w:name="_Toc444857431"/>
+      <w:bookmarkStart w:id="5" w:name="_Toc445108415"/>
       <w:r>
         <w:t>Stage and commit</w:t>
       </w:r>
@@ -6188,7 +6533,7 @@
           <w:numId w:val="4"/>
         </w:numPr>
       </w:pPr>
-      <w:bookmarkStart w:id="8" w:name="_Toc444857432"/>
+      <w:bookmarkStart w:id="8" w:name="_Toc445108416"/>
       <w:r>
         <w:t>Branch is a named pointer to a commit</w:t>
       </w:r>
@@ -6812,7 +7157,7 @@
           <w:numId w:val="4"/>
         </w:numPr>
       </w:pPr>
-      <w:bookmarkStart w:id="9" w:name="_Toc444857433"/>
+      <w:bookmarkStart w:id="9" w:name="_Toc445108417"/>
       <w:r>
         <w:t xml:space="preserve">How to revert changes in </w:t>
       </w:r>
@@ -7191,7 +7536,7 @@
         <w:pStyle w:val="Caption"/>
         <w:jc w:val="center"/>
       </w:pPr>
-      <w:bookmarkStart w:id="10" w:name="_Toc442430314"/>
+      <w:bookmarkStart w:id="10" w:name="_Toc445108364"/>
       <w:r>
         <w:t xml:space="preserve">Table </w:t>
       </w:r>
@@ -7263,7 +7608,7 @@
           <w:numId w:val="4"/>
         </w:numPr>
       </w:pPr>
-      <w:bookmarkStart w:id="11" w:name="_Toc444857434"/>
+      <w:bookmarkStart w:id="11" w:name="_Toc445108418"/>
       <w:proofErr w:type="spellStart"/>
       <w:r>
         <w:t>Git</w:t>
@@ -7374,7 +7719,7 @@
           <w:numId w:val="4"/>
         </w:numPr>
       </w:pPr>
-      <w:bookmarkStart w:id="13" w:name="_Toc444857435"/>
+      <w:bookmarkStart w:id="13" w:name="_Toc445108419"/>
       <w:proofErr w:type="spellStart"/>
       <w:r>
         <w:t>Git</w:t>
@@ -8059,7 +8404,7 @@
           <w:numId w:val="4"/>
         </w:numPr>
       </w:pPr>
-      <w:bookmarkStart w:id="18" w:name="_Toc444857436"/>
+      <w:bookmarkStart w:id="18" w:name="_Toc445108420"/>
       <w:proofErr w:type="spellStart"/>
       <w:r>
         <w:t>Git</w:t>
@@ -8561,8 +8906,6 @@
         <w:pStyle w:val="ListParagraph"/>
         <w:ind w:left="1440"/>
       </w:pPr>
-      <w:bookmarkStart w:id="19" w:name="_GoBack"/>
-      <w:bookmarkEnd w:id="19"/>
       <w:r>
         <w:rPr>
           <w:rFonts w:hint="eastAsia"/>
@@ -8838,7 +9181,7 @@
           <w:b/>
         </w:rPr>
       </w:pPr>
-      <w:bookmarkStart w:id="20" w:name="_Toc442430324"/>
+      <w:bookmarkStart w:id="19" w:name="_Toc442430324"/>
       <w:r>
         <w:t xml:space="preserve">Figure </w:t>
       </w:r>
@@ -8861,7 +9204,7 @@
       <w:r>
         <w:t xml:space="preserve"> before rebase</w:t>
       </w:r>
-      <w:bookmarkEnd w:id="20"/>
+      <w:bookmarkEnd w:id="19"/>
     </w:p>
     <w:p>
       <w:pPr>
@@ -8938,7 +9281,7 @@
           <w:b/>
         </w:rPr>
       </w:pPr>
-      <w:bookmarkStart w:id="21" w:name="_Toc442430325"/>
+      <w:bookmarkStart w:id="20" w:name="_Toc442430325"/>
       <w:r>
         <w:t xml:space="preserve">Figure </w:t>
       </w:r>
@@ -8961,7 +9304,7 @@
       <w:r>
         <w:t xml:space="preserve"> after rebase: fast forward merge is possible</w:t>
       </w:r>
-      <w:bookmarkEnd w:id="21"/>
+      <w:bookmarkEnd w:id="20"/>
     </w:p>
     <w:p>
       <w:pPr>
@@ -8980,14 +9323,14 @@
           <w:numId w:val="4"/>
         </w:numPr>
       </w:pPr>
-      <w:bookmarkStart w:id="22" w:name="_Toc444857437"/>
+      <w:bookmarkStart w:id="21" w:name="_Toc445108421"/>
       <w:r>
         <w:t>Pull</w:t>
       </w:r>
       <w:r>
         <w:t xml:space="preserve"> and Push</w:t>
       </w:r>
-      <w:bookmarkEnd w:id="22"/>
+      <w:bookmarkEnd w:id="21"/>
     </w:p>
     <w:p>
       <w:pPr>
@@ -9424,7 +9767,7 @@
           <w:numId w:val="4"/>
         </w:numPr>
       </w:pPr>
-      <w:bookmarkStart w:id="23" w:name="_Toc444857438"/>
+      <w:bookmarkStart w:id="22" w:name="_Toc445108422"/>
       <w:proofErr w:type="spellStart"/>
       <w:r>
         <w:t>Git</w:t>
@@ -9433,7 +9776,7 @@
       <w:r>
         <w:t xml:space="preserve"> Objects</w:t>
       </w:r>
-      <w:bookmarkEnd w:id="23"/>
+      <w:bookmarkEnd w:id="22"/>
     </w:p>
     <w:p>
       <w:pPr>
@@ -11036,7 +11379,7 @@
           <w:numId w:val="4"/>
         </w:numPr>
       </w:pPr>
-      <w:bookmarkStart w:id="24" w:name="_Toc444857439"/>
+      <w:bookmarkStart w:id="23" w:name="_Toc445108423"/>
       <w:proofErr w:type="spellStart"/>
       <w:r>
         <w:t>Git</w:t>
@@ -11045,7 +11388,7 @@
       <w:r>
         <w:t xml:space="preserve"> Refs</w:t>
       </w:r>
-      <w:bookmarkEnd w:id="24"/>
+      <w:bookmarkEnd w:id="23"/>
     </w:p>
     <w:p>
       <w:pPr>
@@ -12419,12 +12762,12 @@
           <w:numId w:val="1"/>
         </w:numPr>
       </w:pPr>
-      <w:bookmarkStart w:id="25" w:name="_Toc444857440"/>
+      <w:bookmarkStart w:id="24" w:name="_Toc445108424"/>
       <w:r>
         <w:lastRenderedPageBreak/>
-        <w:t>FAQ</w:t>
-      </w:r>
-      <w:bookmarkEnd w:id="25"/>
+        <w:t>Frequently Used Scenarios</w:t>
+      </w:r>
+      <w:bookmarkEnd w:id="24"/>
     </w:p>
     <w:p>
       <w:pPr>
@@ -12434,11 +12777,11 @@
           <w:numId w:val="26"/>
         </w:numPr>
       </w:pPr>
-      <w:bookmarkStart w:id="26" w:name="_Toc444857441"/>
+      <w:bookmarkStart w:id="25" w:name="_Toc445108425"/>
       <w:r>
         <w:t>What’s SHA1?</w:t>
       </w:r>
-      <w:bookmarkEnd w:id="26"/>
+      <w:bookmarkEnd w:id="25"/>
     </w:p>
     <w:p>
       <w:pPr>
@@ -12523,11 +12866,11 @@
           <w:numId w:val="26"/>
         </w:numPr>
       </w:pPr>
-      <w:bookmarkStart w:id="27" w:name="_Toc444857442"/>
+      <w:bookmarkStart w:id="26" w:name="_Toc445108426"/>
       <w:r>
         <w:t>How to allow multiple people push code to a same repository?</w:t>
       </w:r>
-      <w:bookmarkEnd w:id="27"/>
+      <w:bookmarkEnd w:id="26"/>
     </w:p>
     <w:p>
       <w:pPr>
@@ -12949,7 +13292,7 @@
           <w:numId w:val="26"/>
         </w:numPr>
       </w:pPr>
-      <w:bookmarkStart w:id="28" w:name="_Toc444857443"/>
+      <w:bookmarkStart w:id="27" w:name="_Toc445108427"/>
       <w:r>
         <w:rPr>
           <w:rFonts w:hint="eastAsia"/>
@@ -12968,7 +13311,7 @@
       <w:r>
         <w:t>对应的提交构造出一个根提交</w:t>
       </w:r>
-      <w:bookmarkEnd w:id="28"/>
+      <w:bookmarkEnd w:id="27"/>
     </w:p>
     <w:p>
       <w:pPr>
@@ -13170,7 +13513,7 @@
           <w:numId w:val="26"/>
         </w:numPr>
       </w:pPr>
-      <w:bookmarkStart w:id="29" w:name="_Toc444857444"/>
+      <w:bookmarkStart w:id="28" w:name="_Toc445108428"/>
       <w:r>
         <w:rPr>
           <w:rFonts w:hint="eastAsia"/>
@@ -13197,7 +13540,7 @@
       <w:r>
         <w:t>仓库的提交历史中找寻内容并删除</w:t>
       </w:r>
-      <w:bookmarkEnd w:id="29"/>
+      <w:bookmarkEnd w:id="28"/>
     </w:p>
     <w:p>
       <w:pPr>
@@ -13933,7 +14276,7 @@
           <w:numId w:val="26"/>
         </w:numPr>
       </w:pPr>
-      <w:bookmarkStart w:id="30" w:name="_Toc444857445"/>
+      <w:bookmarkStart w:id="29" w:name="_Toc445108429"/>
       <w:r>
         <w:rPr>
           <w:rFonts w:hint="eastAsia"/>
@@ -13946,7 +14289,7 @@
         </w:rPr>
         <w:t xml:space="preserve"> blob</w:t>
       </w:r>
-      <w:bookmarkEnd w:id="30"/>
+      <w:bookmarkEnd w:id="29"/>
     </w:p>
     <w:p>
       <w:pPr>
@@ -14074,335 +14417,6 @@
         </w:rPr>
         <w:t>里。</w:t>
       </w:r>
-    </w:p>
-    <w:p>
-      <w:pPr>
-        <w:ind w:left="720"/>
-      </w:pPr>
-      <w:r>
-        <w:rPr>
-          <w:rFonts w:hint="eastAsia"/>
-        </w:rPr>
-        <w:t>如何查看</w:t>
-      </w:r>
-      <w:r>
-        <w:rPr>
-          <w:rFonts w:hint="eastAsia"/>
-        </w:rPr>
-        <w:t xml:space="preserve"> SHA</w:t>
-      </w:r>
-      <w:r>
-        <w:t xml:space="preserve"> </w:t>
-      </w:r>
-      <w:r>
-        <w:t>值：</w:t>
-      </w:r>
-    </w:p>
-    <w:p>
-      <w:pPr>
-        <w:ind w:firstLine="720"/>
-        <w:rPr>
-          <w:rStyle w:val="IntenseQuoteChar"/>
-          <w:i w:val="0"/>
-        </w:rPr>
-      </w:pPr>
-      <w:r>
-        <w:rPr>
-          <w:rStyle w:val="IntenseQuoteChar"/>
-          <w:i w:val="0"/>
-        </w:rPr>
-        <w:t>Method 1.</w:t>
-      </w:r>
-      <w:r>
-        <w:rPr>
-          <w:rStyle w:val="IntenseQuoteChar"/>
-          <w:i w:val="0"/>
-        </w:rPr>
-        <w:tab/>
-      </w:r>
-      <w:proofErr w:type="spellStart"/>
-      <w:r>
-        <w:rPr>
-          <w:rStyle w:val="IntenseQuoteChar"/>
-          <w:i w:val="0"/>
-        </w:rPr>
-        <w:t>git</w:t>
-      </w:r>
-      <w:proofErr w:type="spellEnd"/>
-      <w:r>
-        <w:rPr>
-          <w:rStyle w:val="IntenseQuoteChar"/>
-          <w:i w:val="0"/>
-        </w:rPr>
-        <w:t xml:space="preserve"> hash-object $filename</w:t>
-      </w:r>
-    </w:p>
-    <w:p>
-      <w:pPr>
-        <w:ind w:firstLine="720"/>
-        <w:rPr>
-          <w:rStyle w:val="IntenseQuoteChar"/>
-          <w:i w:val="0"/>
-          <w:color w:val="000000" w:themeColor="text1"/>
-        </w:rPr>
-      </w:pPr>
-      <w:r>
-        <w:rPr>
-          <w:rStyle w:val="IntenseQuoteChar"/>
-          <w:i w:val="0"/>
-        </w:rPr>
-        <w:t>Method 2.</w:t>
-      </w:r>
-      <w:r>
-        <w:rPr>
-          <w:rStyle w:val="IntenseQuoteChar"/>
-          <w:i w:val="0"/>
-        </w:rPr>
-        <w:tab/>
-      </w:r>
-      <w:proofErr w:type="spellStart"/>
-      <w:r>
-        <w:rPr>
-          <w:rStyle w:val="IntenseQuoteChar"/>
-          <w:i w:val="0"/>
-          <w:color w:val="000000" w:themeColor="text1"/>
-        </w:rPr>
-        <w:t>git</w:t>
-      </w:r>
-      <w:proofErr w:type="spellEnd"/>
-      <w:r>
-        <w:rPr>
-          <w:rStyle w:val="IntenseQuoteChar"/>
-          <w:i w:val="0"/>
-          <w:color w:val="000000" w:themeColor="text1"/>
-        </w:rPr>
-        <w:t xml:space="preserve"> cat-file --batch</w:t>
-      </w:r>
-      <w:r>
-        <w:rPr>
-          <w:rStyle w:val="IntenseQuoteChar"/>
-          <w:i w:val="0"/>
-          <w:color w:val="000000" w:themeColor="text1"/>
-        </w:rPr>
-        <w:t>，</w:t>
-      </w:r>
-      <w:r>
-        <w:rPr>
-          <w:rStyle w:val="IntenseQuoteChar"/>
-          <w:rFonts w:hint="eastAsia"/>
-          <w:i w:val="0"/>
-          <w:color w:val="000000" w:themeColor="text1"/>
-        </w:rPr>
-        <w:t xml:space="preserve"> </w:t>
-      </w:r>
-      <w:proofErr w:type="spellStart"/>
-      <w:r>
-        <w:rPr>
-          <w:rStyle w:val="IntenseQuoteChar"/>
-          <w:i w:val="0"/>
-          <w:color w:val="000000" w:themeColor="text1"/>
-        </w:rPr>
-        <w:t>git</w:t>
-      </w:r>
-      <w:proofErr w:type="spellEnd"/>
-      <w:r>
-        <w:rPr>
-          <w:rStyle w:val="IntenseQuoteChar"/>
-          <w:i w:val="0"/>
-          <w:color w:val="000000" w:themeColor="text1"/>
-        </w:rPr>
-        <w:t xml:space="preserve"> cat-file --batch-check</w:t>
-      </w:r>
-      <w:r>
-        <w:rPr>
-          <w:rStyle w:val="IntenseQuoteChar"/>
-          <w:i w:val="0"/>
-          <w:color w:val="000000" w:themeColor="text1"/>
-        </w:rPr>
-        <w:t>命令</w:t>
-      </w:r>
-    </w:p>
-    <w:p>
-      <w:pPr>
-        <w:pStyle w:val="ListParagraph"/>
-        <w:ind w:left="2160"/>
-        <w:rPr>
-          <w:rStyle w:val="IntenseQuoteChar"/>
-          <w:i w:val="0"/>
-        </w:rPr>
-      </w:pPr>
-      <w:r>
-        <w:rPr>
-          <w:rStyle w:val="IntenseQuoteChar"/>
-          <w:i w:val="0"/>
-        </w:rPr>
-        <w:t xml:space="preserve">echo </w:t>
-      </w:r>
-      <w:proofErr w:type="spellStart"/>
-      <w:proofErr w:type="gramStart"/>
-      <w:r>
-        <w:rPr>
-          <w:rStyle w:val="IntenseQuoteChar"/>
-          <w:i w:val="0"/>
-        </w:rPr>
-        <w:t>HEAD:pom.xml</w:t>
-      </w:r>
-      <w:proofErr w:type="spellEnd"/>
-      <w:proofErr w:type="gramEnd"/>
-      <w:r>
-        <w:rPr>
-          <w:rStyle w:val="IntenseQuoteChar"/>
-          <w:i w:val="0"/>
-        </w:rPr>
-        <w:t xml:space="preserve"> | </w:t>
-      </w:r>
-      <w:proofErr w:type="spellStart"/>
-      <w:r>
-        <w:rPr>
-          <w:rStyle w:val="IntenseQuoteChar"/>
-          <w:i w:val="0"/>
-        </w:rPr>
-        <w:t>git</w:t>
-      </w:r>
-      <w:proofErr w:type="spellEnd"/>
-      <w:r>
-        <w:rPr>
-          <w:rStyle w:val="IntenseQuoteChar"/>
-          <w:i w:val="0"/>
-        </w:rPr>
-        <w:t xml:space="preserve"> cat-file --batch | head</w:t>
-      </w:r>
-    </w:p>
-    <w:p>
-      <w:pPr>
-        <w:pStyle w:val="ListParagraph"/>
-        <w:ind w:left="2160"/>
-        <w:rPr>
-          <w:rStyle w:val="IntenseQuoteChar"/>
-          <w:i w:val="0"/>
-        </w:rPr>
-      </w:pPr>
-      <w:r>
-        <w:rPr>
-          <w:rStyle w:val="IntenseQuoteChar"/>
-          <w:i w:val="0"/>
-        </w:rPr>
-        <w:t xml:space="preserve">echo </w:t>
-      </w:r>
-      <w:proofErr w:type="spellStart"/>
-      <w:proofErr w:type="gramStart"/>
-      <w:r>
-        <w:rPr>
-          <w:rStyle w:val="IntenseQuoteChar"/>
-          <w:i w:val="0"/>
-        </w:rPr>
-        <w:t>HEAD:pom.xml</w:t>
-      </w:r>
-      <w:proofErr w:type="spellEnd"/>
-      <w:proofErr w:type="gramEnd"/>
-      <w:r>
-        <w:rPr>
-          <w:rStyle w:val="IntenseQuoteChar"/>
-          <w:i w:val="0"/>
-        </w:rPr>
-        <w:t xml:space="preserve"> | </w:t>
-      </w:r>
-      <w:proofErr w:type="spellStart"/>
-      <w:r>
-        <w:rPr>
-          <w:rStyle w:val="IntenseQuoteChar"/>
-          <w:i w:val="0"/>
-        </w:rPr>
-        <w:t>git</w:t>
-      </w:r>
-      <w:proofErr w:type="spellEnd"/>
-      <w:r>
-        <w:rPr>
-          <w:rStyle w:val="IntenseQuoteChar"/>
-          <w:i w:val="0"/>
-        </w:rPr>
-        <w:t xml:space="preserve"> cat-file --batch-check</w:t>
-      </w:r>
-    </w:p>
-    <w:p>
-      <w:pPr>
-        <w:pStyle w:val="ListParagraph"/>
-        <w:ind w:left="2160"/>
-        <w:rPr>
-          <w:rStyle w:val="IntenseQuoteChar"/>
-          <w:i w:val="0"/>
-        </w:rPr>
-      </w:pPr>
-      <w:r>
-        <w:rPr>
-          <w:rStyle w:val="IntenseQuoteChar"/>
-          <w:i w:val="0"/>
-        </w:rPr>
-        <w:t>echo 'HEAD</w:t>
-      </w:r>
-      <w:proofErr w:type="gramStart"/>
-      <w:r>
-        <w:rPr>
-          <w:rStyle w:val="IntenseQuoteChar"/>
-          <w:i w:val="0"/>
-        </w:rPr>
-        <w:t>@{</w:t>
-      </w:r>
-      <w:proofErr w:type="gramEnd"/>
-      <w:r>
-        <w:rPr>
-          <w:rStyle w:val="IntenseQuoteChar"/>
-          <w:i w:val="0"/>
-        </w:rPr>
-        <w:t xml:space="preserve">5 minutes </w:t>
-      </w:r>
-      <w:r>
-        <w:rPr>
-          <w:rStyle w:val="IntenseQuoteChar"/>
-          <w:i w:val="0"/>
-        </w:rPr>
-        <w:t xml:space="preserve">ago}':pom.xml | </w:t>
-      </w:r>
-      <w:proofErr w:type="spellStart"/>
-      <w:r>
-        <w:rPr>
-          <w:rStyle w:val="IntenseQuoteChar"/>
-          <w:i w:val="0"/>
-        </w:rPr>
-        <w:t>git</w:t>
-      </w:r>
-      <w:proofErr w:type="spellEnd"/>
-      <w:r>
-        <w:rPr>
-          <w:rStyle w:val="IntenseQuoteChar"/>
-          <w:i w:val="0"/>
-        </w:rPr>
-        <w:t xml:space="preserve"> cat-file --batch-check</w:t>
-      </w:r>
-    </w:p>
-    <w:p>
-      <w:pPr>
-        <w:ind w:left="720" w:firstLine="720"/>
-      </w:pPr>
-      <w:r>
-        <w:t xml:space="preserve">Ref: </w:t>
-      </w:r>
-      <w:hyperlink r:id="rId19" w:history="1">
-        <w:r>
-          <w:rPr>
-            <w:rStyle w:val="Hyperlink"/>
-          </w:rPr>
-          <w:t>https://github.com/git/git/blob/master/Documentation/git-cat-file.txt</w:t>
-        </w:r>
-      </w:hyperlink>
-      <w:r>
-        <w:t xml:space="preserve"> </w:t>
-      </w:r>
-    </w:p>
-    <w:p>
-      <w:pPr>
-        <w:ind w:left="720"/>
-      </w:pPr>
     </w:p>
     <w:p>
       <w:pPr>
@@ -14412,7 +14426,7 @@
           <w:numId w:val="26"/>
         </w:numPr>
       </w:pPr>
-      <w:bookmarkStart w:id="31" w:name="_Toc444857446"/>
+      <w:bookmarkStart w:id="30" w:name="_Toc445108430"/>
       <w:r>
         <w:rPr>
           <w:rFonts w:hint="eastAsia"/>
@@ -14431,7 +14445,7 @@
         </w:rPr>
         <w:t>tree</w:t>
       </w:r>
-      <w:bookmarkEnd w:id="31"/>
+      <w:bookmarkEnd w:id="30"/>
     </w:p>
     <w:p>
       <w:pPr>
@@ -14638,12 +14652,11 @@
           <w:numId w:val="26"/>
         </w:numPr>
       </w:pPr>
-      <w:bookmarkStart w:id="32" w:name="_Toc444857447"/>
+      <w:bookmarkStart w:id="31" w:name="_Toc445108431"/>
       <w:r>
         <w:rPr>
           <w:rFonts w:hint="eastAsia"/>
         </w:rPr>
-        <w:lastRenderedPageBreak/>
         <w:t>如何生成</w:t>
       </w:r>
       <w:r>
@@ -14658,7 +14671,7 @@
         </w:rPr>
         <w:t xml:space="preserve"> commit</w:t>
       </w:r>
-      <w:bookmarkEnd w:id="32"/>
+      <w:bookmarkEnd w:id="31"/>
     </w:p>
     <w:p>
       <w:r>
@@ -14674,7 +14687,7 @@
           <w:numId w:val="26"/>
         </w:numPr>
       </w:pPr>
-      <w:bookmarkStart w:id="33" w:name="_Toc444857448"/>
+      <w:bookmarkStart w:id="32" w:name="_Toc445108432"/>
       <w:r>
         <w:rPr>
           <w:rFonts w:hint="eastAsia"/>
@@ -14699,7 +14712,7 @@
       <w:r>
         <w:t>上</w:t>
       </w:r>
-      <w:bookmarkEnd w:id="33"/>
+      <w:bookmarkEnd w:id="32"/>
     </w:p>
     <w:p>
       <w:pPr>
@@ -14837,11 +14850,557 @@
     <w:p/>
     <w:p>
       <w:pPr>
+        <w:pStyle w:val="Heading2"/>
+        <w:numPr>
+          <w:ilvl w:val="0"/>
+          <w:numId w:val="26"/>
+        </w:numPr>
+      </w:pPr>
+      <w:bookmarkStart w:id="33" w:name="_Toc445108433"/>
+      <w:r>
+        <w:rPr>
+          <w:rFonts w:hint="eastAsia"/>
+        </w:rPr>
+        <w:t>如何查看</w:t>
+      </w:r>
+      <w:r>
+        <w:rPr>
+          <w:rFonts w:hint="eastAsia"/>
+        </w:rPr>
+        <w:t xml:space="preserve"> SHA</w:t>
+      </w:r>
+      <w:r>
+        <w:t xml:space="preserve"> </w:t>
+      </w:r>
+      <w:r>
+        <w:t>值</w:t>
+      </w:r>
+      <w:bookmarkStart w:id="34" w:name="_GoBack"/>
+      <w:bookmarkEnd w:id="33"/>
+      <w:bookmarkEnd w:id="34"/>
+    </w:p>
+    <w:p>
+      <w:pPr>
+        <w:ind w:firstLine="720"/>
+        <w:rPr>
+          <w:rStyle w:val="IntenseQuoteChar"/>
+          <w:i w:val="0"/>
+          <w:color w:val="000000" w:themeColor="text1"/>
+        </w:rPr>
+      </w:pPr>
+      <w:r>
+        <w:rPr>
+          <w:rStyle w:val="IntenseQuoteChar"/>
+          <w:i w:val="0"/>
+        </w:rPr>
+        <w:t>Method 1.</w:t>
+      </w:r>
+      <w:r>
+        <w:rPr>
+          <w:rStyle w:val="IntenseQuoteChar"/>
+          <w:i w:val="0"/>
+        </w:rPr>
+        <w:tab/>
+      </w:r>
+      <w:proofErr w:type="spellStart"/>
+      <w:r>
+        <w:rPr>
+          <w:rStyle w:val="IntenseQuoteChar"/>
+          <w:i w:val="0"/>
+          <w:color w:val="000000" w:themeColor="text1"/>
+        </w:rPr>
+        <w:t>git</w:t>
+      </w:r>
+      <w:proofErr w:type="spellEnd"/>
+      <w:r>
+        <w:rPr>
+          <w:rStyle w:val="IntenseQuoteChar"/>
+          <w:i w:val="0"/>
+          <w:color w:val="000000" w:themeColor="text1"/>
+        </w:rPr>
+        <w:t xml:space="preserve"> hash-object $filename</w:t>
+      </w:r>
+    </w:p>
+    <w:p>
+      <w:pPr>
+        <w:ind w:firstLine="720"/>
+        <w:rPr>
+          <w:rStyle w:val="IntenseQuoteChar"/>
+          <w:i w:val="0"/>
+          <w:color w:val="000000" w:themeColor="text1"/>
+        </w:rPr>
+      </w:pPr>
+      <w:r>
+        <w:rPr>
+          <w:rStyle w:val="IntenseQuoteChar"/>
+          <w:i w:val="0"/>
+        </w:rPr>
+        <w:t>Method 2.</w:t>
+      </w:r>
+      <w:r>
+        <w:rPr>
+          <w:rStyle w:val="IntenseQuoteChar"/>
+          <w:i w:val="0"/>
+        </w:rPr>
+        <w:tab/>
+      </w:r>
+      <w:proofErr w:type="spellStart"/>
+      <w:r>
+        <w:rPr>
+          <w:rStyle w:val="IntenseQuoteChar"/>
+          <w:i w:val="0"/>
+          <w:color w:val="000000" w:themeColor="text1"/>
+        </w:rPr>
+        <w:t>git</w:t>
+      </w:r>
+      <w:proofErr w:type="spellEnd"/>
+      <w:r>
+        <w:rPr>
+          <w:rStyle w:val="IntenseQuoteChar"/>
+          <w:i w:val="0"/>
+          <w:color w:val="000000" w:themeColor="text1"/>
+        </w:rPr>
+        <w:t xml:space="preserve"> cat-file --batch</w:t>
+      </w:r>
+      <w:r>
+        <w:rPr>
+          <w:rStyle w:val="IntenseQuoteChar"/>
+          <w:i w:val="0"/>
+          <w:color w:val="000000" w:themeColor="text1"/>
+        </w:rPr>
+        <w:t>，</w:t>
+      </w:r>
+      <w:r>
+        <w:rPr>
+          <w:rStyle w:val="IntenseQuoteChar"/>
+          <w:rFonts w:hint="eastAsia"/>
+          <w:i w:val="0"/>
+          <w:color w:val="000000" w:themeColor="text1"/>
+        </w:rPr>
+        <w:t xml:space="preserve"> </w:t>
+      </w:r>
+      <w:proofErr w:type="spellStart"/>
+      <w:r>
+        <w:rPr>
+          <w:rStyle w:val="IntenseQuoteChar"/>
+          <w:i w:val="0"/>
+          <w:color w:val="000000" w:themeColor="text1"/>
+        </w:rPr>
+        <w:t>git</w:t>
+      </w:r>
+      <w:proofErr w:type="spellEnd"/>
+      <w:r>
+        <w:rPr>
+          <w:rStyle w:val="IntenseQuoteChar"/>
+          <w:i w:val="0"/>
+          <w:color w:val="000000" w:themeColor="text1"/>
+        </w:rPr>
+        <w:t xml:space="preserve"> cat-file --batch-check</w:t>
+      </w:r>
+      <w:r>
+        <w:rPr>
+          <w:rStyle w:val="IntenseQuoteChar"/>
+          <w:i w:val="0"/>
+          <w:color w:val="000000" w:themeColor="text1"/>
+        </w:rPr>
+        <w:t>命令</w:t>
+      </w:r>
+    </w:p>
+    <w:p>
+      <w:pPr>
+        <w:pStyle w:val="ListParagraph"/>
+        <w:ind w:left="2160"/>
+        <w:rPr>
+          <w:rStyle w:val="IntenseQuoteChar"/>
+          <w:i w:val="0"/>
+        </w:rPr>
+      </w:pPr>
+      <w:r>
+        <w:rPr>
+          <w:rStyle w:val="IntenseQuoteChar"/>
+          <w:i w:val="0"/>
+        </w:rPr>
+        <w:t xml:space="preserve">echo </w:t>
+      </w:r>
+      <w:proofErr w:type="spellStart"/>
+      <w:proofErr w:type="gramStart"/>
+      <w:r>
+        <w:rPr>
+          <w:rStyle w:val="IntenseQuoteChar"/>
+          <w:i w:val="0"/>
+        </w:rPr>
+        <w:t>HEAD:pom.xml</w:t>
+      </w:r>
+      <w:proofErr w:type="spellEnd"/>
+      <w:proofErr w:type="gramEnd"/>
+      <w:r>
+        <w:rPr>
+          <w:rStyle w:val="IntenseQuoteChar"/>
+          <w:i w:val="0"/>
+        </w:rPr>
+        <w:t xml:space="preserve"> | </w:t>
+      </w:r>
+      <w:proofErr w:type="spellStart"/>
+      <w:r>
+        <w:rPr>
+          <w:rStyle w:val="IntenseQuoteChar"/>
+          <w:i w:val="0"/>
+        </w:rPr>
+        <w:t>git</w:t>
+      </w:r>
+      <w:proofErr w:type="spellEnd"/>
+      <w:r>
+        <w:rPr>
+          <w:rStyle w:val="IntenseQuoteChar"/>
+          <w:i w:val="0"/>
+        </w:rPr>
+        <w:t xml:space="preserve"> cat-file --batch | head</w:t>
+      </w:r>
+    </w:p>
+    <w:p>
+      <w:pPr>
+        <w:pStyle w:val="ListParagraph"/>
+        <w:ind w:left="2160"/>
+        <w:rPr>
+          <w:rStyle w:val="IntenseQuoteChar"/>
+          <w:i w:val="0"/>
+        </w:rPr>
+      </w:pPr>
+      <w:r>
+        <w:rPr>
+          <w:rStyle w:val="IntenseQuoteChar"/>
+          <w:i w:val="0"/>
+        </w:rPr>
+        <w:t xml:space="preserve">echo </w:t>
+      </w:r>
+      <w:proofErr w:type="spellStart"/>
+      <w:proofErr w:type="gramStart"/>
+      <w:r>
+        <w:rPr>
+          <w:rStyle w:val="IntenseQuoteChar"/>
+          <w:i w:val="0"/>
+        </w:rPr>
+        <w:t>HEAD:pom.xml</w:t>
+      </w:r>
+      <w:proofErr w:type="spellEnd"/>
+      <w:proofErr w:type="gramEnd"/>
+      <w:r>
+        <w:rPr>
+          <w:rStyle w:val="IntenseQuoteChar"/>
+          <w:i w:val="0"/>
+        </w:rPr>
+        <w:t xml:space="preserve"> | </w:t>
+      </w:r>
+      <w:proofErr w:type="spellStart"/>
+      <w:r>
+        <w:rPr>
+          <w:rStyle w:val="IntenseQuoteChar"/>
+          <w:i w:val="0"/>
+        </w:rPr>
+        <w:t>git</w:t>
+      </w:r>
+      <w:proofErr w:type="spellEnd"/>
+      <w:r>
+        <w:rPr>
+          <w:rStyle w:val="IntenseQuoteChar"/>
+          <w:i w:val="0"/>
+        </w:rPr>
+        <w:t xml:space="preserve"> cat-file --batch-check</w:t>
+      </w:r>
+    </w:p>
+    <w:p>
+      <w:pPr>
+        <w:pStyle w:val="ListParagraph"/>
+        <w:ind w:left="2160"/>
+        <w:rPr>
+          <w:rStyle w:val="IntenseQuoteChar"/>
+          <w:i w:val="0"/>
+        </w:rPr>
+      </w:pPr>
+      <w:r>
+        <w:rPr>
+          <w:rStyle w:val="IntenseQuoteChar"/>
+          <w:i w:val="0"/>
+        </w:rPr>
+        <w:t>echo 'HEAD</w:t>
+      </w:r>
+      <w:proofErr w:type="gramStart"/>
+      <w:r>
+        <w:rPr>
+          <w:rStyle w:val="IntenseQuoteChar"/>
+          <w:i w:val="0"/>
+        </w:rPr>
+        <w:t>@{</w:t>
+      </w:r>
+      <w:proofErr w:type="gramEnd"/>
+      <w:r>
+        <w:rPr>
+          <w:rStyle w:val="IntenseQuoteChar"/>
+          <w:i w:val="0"/>
+        </w:rPr>
+        <w:t xml:space="preserve">5 minutes </w:t>
+      </w:r>
+      <w:r>
+        <w:rPr>
+          <w:rStyle w:val="IntenseQuoteChar"/>
+          <w:i w:val="0"/>
+        </w:rPr>
+        <w:t xml:space="preserve">ago}':pom.xml | </w:t>
+      </w:r>
+      <w:proofErr w:type="spellStart"/>
+      <w:r>
+        <w:rPr>
+          <w:rStyle w:val="IntenseQuoteChar"/>
+          <w:i w:val="0"/>
+        </w:rPr>
+        <w:t>git</w:t>
+      </w:r>
+      <w:proofErr w:type="spellEnd"/>
+      <w:r>
+        <w:rPr>
+          <w:rStyle w:val="IntenseQuoteChar"/>
+          <w:i w:val="0"/>
+        </w:rPr>
+        <w:t xml:space="preserve"> cat-file --batch-check</w:t>
+      </w:r>
+    </w:p>
+    <w:p>
+      <w:pPr>
+        <w:ind w:left="720" w:firstLine="720"/>
+      </w:pPr>
+      <w:r>
+        <w:t xml:space="preserve">Ref: </w:t>
+      </w:r>
+      <w:hyperlink r:id="rId19" w:history="1">
+        <w:r>
+          <w:rPr>
+            <w:rStyle w:val="Hyperlink"/>
+          </w:rPr>
+          <w:t>https://github.com/git/git/blob/master/Documentation/git-cat-file.txt</w:t>
+        </w:r>
+      </w:hyperlink>
+      <w:r>
+        <w:t xml:space="preserve"> </w:t>
+      </w:r>
+    </w:p>
+    <w:p>
+      <w:pPr>
         <w:ind w:left="720"/>
         <w:rPr>
           <w:iCs/>
         </w:rPr>
       </w:pPr>
+    </w:p>
+    <w:p>
+      <w:pPr>
+        <w:ind w:firstLine="720"/>
+        <w:rPr>
+          <w:rStyle w:val="IntenseQuoteChar"/>
+          <w:i w:val="0"/>
+          <w:color w:val="000000" w:themeColor="text1"/>
+        </w:rPr>
+      </w:pPr>
+      <w:r>
+        <w:rPr>
+          <w:rStyle w:val="IntenseQuoteChar"/>
+          <w:i w:val="0"/>
+        </w:rPr>
+        <w:t>Method</w:t>
+      </w:r>
+      <w:r>
+        <w:rPr>
+          <w:rStyle w:val="IntenseQuoteChar"/>
+          <w:i w:val="0"/>
+        </w:rPr>
+        <w:t>3</w:t>
+      </w:r>
+      <w:r>
+        <w:rPr>
+          <w:rStyle w:val="IntenseQuoteChar"/>
+          <w:i w:val="0"/>
+        </w:rPr>
+        <w:t>.</w:t>
+      </w:r>
+      <w:r>
+        <w:rPr>
+          <w:rStyle w:val="IntenseQuoteChar"/>
+          <w:i w:val="0"/>
+        </w:rPr>
+        <w:tab/>
+      </w:r>
+      <w:proofErr w:type="spellStart"/>
+      <w:r>
+        <w:rPr>
+          <w:rStyle w:val="IntenseQuoteChar"/>
+          <w:i w:val="0"/>
+          <w:color w:val="000000" w:themeColor="text1"/>
+        </w:rPr>
+        <w:t>git</w:t>
+      </w:r>
+      <w:proofErr w:type="spellEnd"/>
+      <w:r>
+        <w:rPr>
+          <w:rStyle w:val="IntenseQuoteChar"/>
+          <w:i w:val="0"/>
+          <w:color w:val="000000" w:themeColor="text1"/>
+        </w:rPr>
+        <w:t xml:space="preserve"> rev-parse</w:t>
+      </w:r>
+    </w:p>
+    <w:p>
+      <w:pPr>
+        <w:pStyle w:val="ListParagraph"/>
+        <w:ind w:left="2160"/>
+        <w:rPr>
+          <w:rStyle w:val="IntenseQuoteChar"/>
+        </w:rPr>
+      </w:pPr>
+      <w:r>
+        <w:rPr>
+          <w:rStyle w:val="IntenseQuoteChar"/>
+        </w:rPr>
+        <w:t xml:space="preserve">ex. </w:t>
+      </w:r>
+    </w:p>
+    <w:p>
+      <w:pPr>
+        <w:spacing w:after="0"/>
+        <w:ind w:left="2160"/>
+        <w:rPr>
+          <w:sz w:val="20"/>
+          <w:szCs w:val="20"/>
+        </w:rPr>
+      </w:pPr>
+      <w:proofErr w:type="spellStart"/>
+      <w:r>
+        <w:rPr>
+          <w:sz w:val="20"/>
+          <w:szCs w:val="20"/>
+        </w:rPr>
+        <w:t>git</w:t>
+      </w:r>
+      <w:proofErr w:type="spellEnd"/>
+      <w:r>
+        <w:rPr>
+          <w:sz w:val="20"/>
+          <w:szCs w:val="20"/>
+        </w:rPr>
+        <w:t xml:space="preserve"> rev-parse </w:t>
+      </w:r>
+      <w:r>
+        <w:rPr>
+          <w:sz w:val="20"/>
+          <w:szCs w:val="20"/>
+        </w:rPr>
+        <w:t>HEAD</w:t>
+      </w:r>
+      <w:r>
+        <w:rPr>
+          <w:sz w:val="20"/>
+          <w:szCs w:val="20"/>
+        </w:rPr>
+        <w:t xml:space="preserve"> </w:t>
+      </w:r>
+    </w:p>
+    <w:p>
+      <w:pPr>
+        <w:spacing w:after="0"/>
+        <w:ind w:left="2160"/>
+        <w:rPr>
+          <w:sz w:val="20"/>
+          <w:szCs w:val="20"/>
+        </w:rPr>
+      </w:pPr>
+      <w:proofErr w:type="spellStart"/>
+      <w:r>
+        <w:rPr>
+          <w:sz w:val="20"/>
+          <w:szCs w:val="20"/>
+        </w:rPr>
+        <w:t>git</w:t>
+      </w:r>
+      <w:proofErr w:type="spellEnd"/>
+      <w:r>
+        <w:rPr>
+          <w:sz w:val="20"/>
+          <w:szCs w:val="20"/>
+        </w:rPr>
+        <w:t xml:space="preserve"> </w:t>
+      </w:r>
+      <w:r>
+        <w:rPr>
+          <w:sz w:val="20"/>
+          <w:szCs w:val="20"/>
+        </w:rPr>
+        <w:t>rev-parse "FETCH_HEAD^{commit}"</w:t>
+      </w:r>
+    </w:p>
+    <w:p>
+      <w:pPr>
+        <w:spacing w:after="0"/>
+        <w:ind w:left="2160"/>
+        <w:rPr>
+          <w:sz w:val="20"/>
+          <w:szCs w:val="20"/>
+        </w:rPr>
+      </w:pPr>
+      <w:proofErr w:type="spellStart"/>
+      <w:r>
+        <w:rPr>
+          <w:sz w:val="20"/>
+          <w:szCs w:val="20"/>
+        </w:rPr>
+        <w:t>git</w:t>
+      </w:r>
+      <w:proofErr w:type="spellEnd"/>
+      <w:r>
+        <w:rPr>
+          <w:sz w:val="20"/>
+          <w:szCs w:val="20"/>
+        </w:rPr>
+        <w:t xml:space="preserve"> rev-parse "refs/heads/master^{commit} " </w:t>
+      </w:r>
+    </w:p>
+    <w:p>
+      <w:pPr>
+        <w:spacing w:after="0"/>
+        <w:ind w:left="2160"/>
+        <w:rPr>
+          <w:sz w:val="20"/>
+          <w:szCs w:val="20"/>
+        </w:rPr>
+      </w:pPr>
+      <w:proofErr w:type="spellStart"/>
+      <w:r>
+        <w:rPr>
+          <w:sz w:val="20"/>
+          <w:szCs w:val="20"/>
+        </w:rPr>
+        <w:t>git</w:t>
+      </w:r>
+      <w:proofErr w:type="spellEnd"/>
+      <w:r>
+        <w:rPr>
+          <w:sz w:val="20"/>
+          <w:szCs w:val="20"/>
+        </w:rPr>
+        <w:t xml:space="preserve"> rev-parse "</w:t>
+      </w:r>
+      <w:r>
+        <w:rPr>
+          <w:sz w:val="20"/>
+          <w:szCs w:val="20"/>
+          <w:highlight w:val="yellow"/>
+        </w:rPr>
+        <w:t>refs/heads/master^{object}</w:t>
+      </w:r>
+      <w:r>
+        <w:rPr>
+          <w:sz w:val="20"/>
+          <w:szCs w:val="20"/>
+        </w:rPr>
+        <w:t xml:space="preserve"> " </w:t>
+      </w:r>
     </w:p>
     <w:p>
       <w:pPr>
@@ -14874,12 +15433,12 @@
           <w:numId w:val="1"/>
         </w:numPr>
       </w:pPr>
-      <w:bookmarkStart w:id="34" w:name="_Toc444857449"/>
+      <w:bookmarkStart w:id="35" w:name="_Toc445108434"/>
       <w:r>
         <w:lastRenderedPageBreak/>
         <w:t>Frequently Used Commands</w:t>
       </w:r>
-      <w:bookmarkEnd w:id="34"/>
+      <w:bookmarkEnd w:id="35"/>
     </w:p>
     <w:p>
       <w:pPr>
@@ -14889,7 +15448,7 @@
           <w:numId w:val="27"/>
         </w:numPr>
       </w:pPr>
-      <w:bookmarkStart w:id="35" w:name="_Toc444857450"/>
+      <w:bookmarkStart w:id="36" w:name="_Toc445108435"/>
       <w:proofErr w:type="spellStart"/>
       <w:r>
         <w:t>git</w:t>
@@ -14898,7 +15457,7 @@
       <w:r>
         <w:t xml:space="preserve"> log</w:t>
       </w:r>
-      <w:bookmarkEnd w:id="35"/>
+      <w:bookmarkEnd w:id="36"/>
     </w:p>
     <w:p>
       <w:pPr>
@@ -16510,7 +17069,7 @@
         <w:pStyle w:val="Caption"/>
         <w:jc w:val="center"/>
       </w:pPr>
-      <w:bookmarkStart w:id="36" w:name="_Toc442430315"/>
+      <w:bookmarkStart w:id="37" w:name="_Toc445108365"/>
       <w:r>
         <w:t xml:space="preserve">Table </w:t>
       </w:r>
@@ -16539,7 +17098,7 @@
         </w:rPr>
         <w:t xml:space="preserve"> log</w:t>
       </w:r>
-      <w:bookmarkEnd w:id="36"/>
+      <w:bookmarkEnd w:id="37"/>
     </w:p>
     <w:p>
       <w:pPr>
@@ -16561,7 +17120,7 @@
           <w:numId w:val="27"/>
         </w:numPr>
       </w:pPr>
-      <w:bookmarkStart w:id="37" w:name="_Toc444857451"/>
+      <w:bookmarkStart w:id="38" w:name="_Toc445108436"/>
       <w:proofErr w:type="spellStart"/>
       <w:r>
         <w:t>git</w:t>
@@ -16621,7 +17180,7 @@
         </w:rPr>
         <w:t xml:space="preserve"> write-tree</w:t>
       </w:r>
-      <w:bookmarkEnd w:id="37"/>
+      <w:bookmarkEnd w:id="38"/>
     </w:p>
     <w:p>
       <w:proofErr w:type="spellStart"/>
@@ -19464,7 +20023,7 @@
         <w:pStyle w:val="Caption"/>
         <w:jc w:val="center"/>
       </w:pPr>
-      <w:bookmarkStart w:id="38" w:name="_Toc442430316"/>
+      <w:bookmarkStart w:id="39" w:name="_Toc445108366"/>
       <w:r>
         <w:t xml:space="preserve">Table </w:t>
       </w:r>
@@ -19516,7 +20075,7 @@
         </w:rPr>
         <w:t xml:space="preserve"> ls-tree</w:t>
       </w:r>
-      <w:bookmarkEnd w:id="38"/>
+      <w:bookmarkEnd w:id="39"/>
     </w:p>
     <w:p/>
     <w:p>
@@ -19530,7 +20089,7 @@
           <w:color w:val="1F4D78" w:themeColor="accent1" w:themeShade="7F"/>
         </w:rPr>
       </w:pPr>
-      <w:bookmarkStart w:id="39" w:name="_Toc444857452"/>
+      <w:bookmarkStart w:id="40" w:name="_Toc445108437"/>
       <w:proofErr w:type="spellStart"/>
       <w:r>
         <w:rPr>
@@ -19551,7 +20110,7 @@
         </w:rPr>
         <w:t xml:space="preserve"> diff</w:t>
       </w:r>
-      <w:bookmarkEnd w:id="39"/>
+      <w:bookmarkEnd w:id="40"/>
     </w:p>
     <w:p/>
     <w:tbl>
@@ -19865,7 +20424,7 @@
           <w:color w:val="1F4D78" w:themeColor="accent1" w:themeShade="7F"/>
         </w:rPr>
       </w:pPr>
-      <w:bookmarkStart w:id="40" w:name="_Toc444857453"/>
+      <w:bookmarkStart w:id="41" w:name="_Toc445108438"/>
       <w:proofErr w:type="spellStart"/>
       <w:r>
         <w:rPr>
@@ -19886,7 +20445,7 @@
         </w:rPr>
         <w:t xml:space="preserve"> stash</w:t>
       </w:r>
-      <w:bookmarkEnd w:id="40"/>
+      <w:bookmarkEnd w:id="41"/>
     </w:p>
     <w:p/>
     <w:p>
@@ -20015,7 +20574,7 @@
           <w:color w:val="1F4D78" w:themeColor="accent1" w:themeShade="7F"/>
         </w:rPr>
       </w:pPr>
-      <w:bookmarkStart w:id="41" w:name="_Toc444857454"/>
+      <w:bookmarkStart w:id="42" w:name="_Toc445108439"/>
       <w:proofErr w:type="spellStart"/>
       <w:r>
         <w:rPr>
@@ -20042,7 +20601,7 @@
         </w:rPr>
         <w:t>archive</w:t>
       </w:r>
-      <w:bookmarkEnd w:id="41"/>
+      <w:bookmarkEnd w:id="42"/>
     </w:p>
     <w:p/>
     <w:p>
@@ -20119,7 +20678,7 @@
           <w:color w:val="1F4D78" w:themeColor="accent1" w:themeShade="7F"/>
         </w:rPr>
       </w:pPr>
-      <w:bookmarkStart w:id="42" w:name="_Toc444857455"/>
+      <w:bookmarkStart w:id="43" w:name="_Toc445108440"/>
       <w:proofErr w:type="spellStart"/>
       <w:r>
         <w:rPr>
@@ -20155,7 +20714,7 @@
         </w:rPr>
         <w:t>二分查找</w:t>
       </w:r>
-      <w:bookmarkEnd w:id="42"/>
+      <w:bookmarkEnd w:id="43"/>
     </w:p>
     <w:p/>
     <w:p>
@@ -20169,7 +20728,7 @@
           <w:color w:val="1F4D78" w:themeColor="accent1" w:themeShade="7F"/>
         </w:rPr>
       </w:pPr>
-      <w:bookmarkStart w:id="43" w:name="_Toc444857456"/>
+      <w:bookmarkStart w:id="44" w:name="_Toc445108441"/>
       <w:proofErr w:type="spellStart"/>
       <w:r>
         <w:rPr>
@@ -20184,7 +20743,7 @@
         </w:rPr>
         <w:t xml:space="preserve"> cherry-pick</w:t>
       </w:r>
-      <w:bookmarkEnd w:id="43"/>
+      <w:bookmarkEnd w:id="44"/>
       <w:r>
         <w:rPr>
           <w:color w:val="1F4D78" w:themeColor="accent1" w:themeShade="7F"/>
@@ -20323,7 +20882,7 @@
           <w:szCs w:val="22"/>
         </w:rPr>
       </w:pPr>
-      <w:bookmarkStart w:id="44" w:name="_Toc444857457"/>
+      <w:bookmarkStart w:id="45" w:name="_Toc445108442"/>
       <w:proofErr w:type="spellStart"/>
       <w:r>
         <w:rPr>
@@ -20342,7 +20901,139 @@
         </w:rPr>
         <w:t xml:space="preserve"> rev-parse</w:t>
       </w:r>
-      <w:bookmarkEnd w:id="44"/>
+      <w:r>
+        <w:rPr>
+          <w:color w:val="1F4D78" w:themeColor="accent1" w:themeShade="7F"/>
+          <w:sz w:val="22"/>
+          <w:szCs w:val="22"/>
+        </w:rPr>
+        <w:t xml:space="preserve"> </w:t>
+      </w:r>
+      <w:r>
+        <w:rPr>
+          <w:rFonts w:hint="eastAsia"/>
+          <w:color w:val="1F4D78" w:themeColor="accent1" w:themeShade="7F"/>
+          <w:sz w:val="22"/>
+          <w:szCs w:val="22"/>
+        </w:rPr>
+        <w:t>获取当前</w:t>
+      </w:r>
+      <w:r>
+        <w:rPr>
+          <w:rFonts w:hint="eastAsia"/>
+          <w:color w:val="1F4D78" w:themeColor="accent1" w:themeShade="7F"/>
+          <w:sz w:val="22"/>
+          <w:szCs w:val="22"/>
+        </w:rPr>
+        <w:t>check</w:t>
+      </w:r>
+      <w:r>
+        <w:rPr>
+          <w:color w:val="1F4D78" w:themeColor="accent1" w:themeShade="7F"/>
+          <w:sz w:val="22"/>
+          <w:szCs w:val="22"/>
+        </w:rPr>
+        <w:t xml:space="preserve"> </w:t>
+      </w:r>
+      <w:r>
+        <w:rPr>
+          <w:rFonts w:hint="eastAsia"/>
+          <w:color w:val="1F4D78" w:themeColor="accent1" w:themeShade="7F"/>
+          <w:sz w:val="22"/>
+          <w:szCs w:val="22"/>
+        </w:rPr>
+        <w:t>out</w:t>
+      </w:r>
+      <w:r>
+        <w:rPr>
+          <w:color w:val="1F4D78" w:themeColor="accent1" w:themeShade="7F"/>
+          <w:sz w:val="22"/>
+          <w:szCs w:val="22"/>
+        </w:rPr>
+        <w:t xml:space="preserve"> </w:t>
+      </w:r>
+      <w:r>
+        <w:rPr>
+          <w:rFonts w:hint="eastAsia"/>
+          <w:color w:val="1F4D78" w:themeColor="accent1" w:themeShade="7F"/>
+          <w:sz w:val="22"/>
+          <w:szCs w:val="22"/>
+        </w:rPr>
+        <w:t>的</w:t>
+      </w:r>
+      <w:r>
+        <w:rPr>
+          <w:rFonts w:hint="eastAsia"/>
+          <w:color w:val="1F4D78" w:themeColor="accent1" w:themeShade="7F"/>
+          <w:sz w:val="22"/>
+          <w:szCs w:val="22"/>
+        </w:rPr>
+        <w:t xml:space="preserve"> SHA1</w:t>
+      </w:r>
+      <w:r>
+        <w:rPr>
+          <w:rFonts w:hint="eastAsia"/>
+          <w:color w:val="1F4D78" w:themeColor="accent1" w:themeShade="7F"/>
+          <w:sz w:val="22"/>
+          <w:szCs w:val="22"/>
+        </w:rPr>
+        <w:t>值</w:t>
+      </w:r>
+      <w:r>
+        <w:rPr>
+          <w:rFonts w:hint="eastAsia"/>
+          <w:color w:val="1F4D78" w:themeColor="accent1" w:themeShade="7F"/>
+          <w:sz w:val="22"/>
+          <w:szCs w:val="22"/>
+        </w:rPr>
+        <w:t xml:space="preserve"> </w:t>
+      </w:r>
+      <w:r>
+        <w:rPr>
+          <w:rFonts w:hint="eastAsia"/>
+          <w:color w:val="1F4D78" w:themeColor="accent1" w:themeShade="7F"/>
+          <w:sz w:val="22"/>
+          <w:szCs w:val="22"/>
+        </w:rPr>
+        <w:t>或者特定版本、分支或者</w:t>
+      </w:r>
+      <w:r>
+        <w:rPr>
+          <w:rFonts w:hint="eastAsia"/>
+          <w:color w:val="1F4D78" w:themeColor="accent1" w:themeShade="7F"/>
+          <w:sz w:val="22"/>
+          <w:szCs w:val="22"/>
+        </w:rPr>
+        <w:t>refs</w:t>
+      </w:r>
+      <w:r>
+        <w:rPr>
+          <w:rFonts w:hint="eastAsia"/>
+          <w:color w:val="1F4D78" w:themeColor="accent1" w:themeShade="7F"/>
+          <w:sz w:val="22"/>
+          <w:szCs w:val="22"/>
+        </w:rPr>
+        <w:t>的</w:t>
+      </w:r>
+      <w:r>
+        <w:rPr>
+          <w:rFonts w:hint="eastAsia"/>
+          <w:color w:val="1F4D78" w:themeColor="accent1" w:themeShade="7F"/>
+          <w:sz w:val="22"/>
+          <w:szCs w:val="22"/>
+        </w:rPr>
+        <w:t>SHA1</w:t>
+      </w:r>
+      <w:r>
+        <w:rPr>
+          <w:rFonts w:hint="eastAsia"/>
+          <w:color w:val="1F4D78" w:themeColor="accent1" w:themeShade="7F"/>
+          <w:sz w:val="22"/>
+          <w:szCs w:val="22"/>
+        </w:rPr>
+        <w:t>值</w:t>
+      </w:r>
+      <w:bookmarkEnd w:id="45"/>
     </w:p>
     <w:p>
       <w:pPr>
@@ -21902,6 +22593,7 @@
           <w:szCs w:val="22"/>
         </w:rPr>
       </w:pPr>
+      <w:bookmarkStart w:id="46" w:name="_Toc445108443"/>
       <w:proofErr w:type="spellStart"/>
       <w:r>
         <w:rPr>
@@ -21928,6 +22620,7 @@
         </w:rPr>
         <w:t>branch</w:t>
       </w:r>
+      <w:bookmarkEnd w:id="46"/>
     </w:p>
     <w:p>
       <w:pPr>
@@ -22048,7 +22741,6 @@
           <w:szCs w:val="32"/>
         </w:rPr>
       </w:pPr>
-      <w:bookmarkStart w:id="45" w:name="_Toc444857458"/>
       <w:r>
         <w:br w:type="page"/>
       </w:r>
@@ -22061,11 +22753,12 @@
           <w:numId w:val="1"/>
         </w:numPr>
       </w:pPr>
+      <w:bookmarkStart w:id="47" w:name="_Toc445108444"/>
       <w:r>
         <w:lastRenderedPageBreak/>
         <w:t>FAQ</w:t>
       </w:r>
-      <w:bookmarkEnd w:id="45"/>
+      <w:bookmarkEnd w:id="47"/>
     </w:p>
     <w:p>
       <w:pPr>
@@ -22075,11 +22768,11 @@
           <w:numId w:val="28"/>
         </w:numPr>
       </w:pPr>
-      <w:bookmarkStart w:id="46" w:name="_Toc444857459"/>
+      <w:bookmarkStart w:id="48" w:name="_Toc445108445"/>
       <w:r>
         <w:t>“detached from”</w:t>
       </w:r>
-      <w:bookmarkEnd w:id="46"/>
+      <w:bookmarkEnd w:id="48"/>
     </w:p>
     <w:p>
       <w:pPr>
@@ -23767,7 +24460,7 @@
           <w:numId w:val="28"/>
         </w:numPr>
       </w:pPr>
-      <w:bookmarkStart w:id="47" w:name="_Toc444857460"/>
+      <w:bookmarkStart w:id="49" w:name="_Toc445108446"/>
       <w:r>
         <w:t>“</w:t>
       </w:r>
@@ -23777,7 +24470,7 @@
       <w:r>
         <w:t>”</w:t>
       </w:r>
-      <w:bookmarkEnd w:id="47"/>
+      <w:bookmarkEnd w:id="49"/>
     </w:p>
     <w:p>
       <w:pPr>
@@ -24336,20 +25029,654 @@
     <w:p/>
     <w:p>
       <w:pPr>
+        <w:pStyle w:val="Heading2"/>
+        <w:numPr>
+          <w:ilvl w:val="0"/>
+          <w:numId w:val="28"/>
+        </w:numPr>
+      </w:pPr>
+      <w:bookmarkStart w:id="50" w:name="_Toc445108447"/>
+      <w:r>
+        <w:t>“</w:t>
+      </w:r>
+      <w:r>
+        <w:t>missing</w:t>
+      </w:r>
+      <w:r>
+        <w:t xml:space="preserve"> ***”</w:t>
+      </w:r>
+      <w:r>
+        <w:t xml:space="preserve"> in </w:t>
+      </w:r>
+      <w:proofErr w:type="spellStart"/>
+      <w:r>
+        <w:t>git</w:t>
+      </w:r>
+      <w:proofErr w:type="spellEnd"/>
+      <w:r>
+        <w:t xml:space="preserve"> cat-file</w:t>
+      </w:r>
+      <w:r>
+        <w:t>--</w:t>
+      </w:r>
+      <w:r>
+        <w:t>batch / --batch-check output</w:t>
+      </w:r>
+      <w:bookmarkEnd w:id="50"/>
+    </w:p>
+    <w:p>
+      <w:pPr>
+        <w:pStyle w:val="Heading3"/>
+        <w:numPr>
+          <w:ilvl w:val="0"/>
+          <w:numId w:val="11"/>
+        </w:numPr>
+      </w:pPr>
+      <w:r>
+        <w:t xml:space="preserve">Phenomenon: </w:t>
+      </w:r>
+    </w:p>
+    <w:p>
+      <w:pPr>
+        <w:ind w:left="1440"/>
+        <w:rPr>
+          <w:color w:val="5B9BD5" w:themeColor="accent1"/>
+        </w:rPr>
+      </w:pPr>
+      <w:r>
+        <w:rPr>
+          <w:color w:val="5B9BD5" w:themeColor="accent1"/>
+        </w:rPr>
+        <w:t>‘</w:t>
+      </w:r>
+      <w:proofErr w:type="spellStart"/>
+      <w:r>
+        <w:rPr>
+          <w:color w:val="5B9BD5" w:themeColor="accent1"/>
+        </w:rPr>
+        <w:t>git</w:t>
+      </w:r>
+      <w:proofErr w:type="spellEnd"/>
+      <w:r>
+        <w:rPr>
+          <w:color w:val="5B9BD5" w:themeColor="accent1"/>
+        </w:rPr>
+        <w:t xml:space="preserve"> cat-file --batch / --batch-check’ does not work</w:t>
+      </w:r>
+      <w:r>
+        <w:rPr>
+          <w:color w:val="5B9BD5" w:themeColor="accent1"/>
+        </w:rPr>
+        <w:t xml:space="preserve"> on Windows</w:t>
+      </w:r>
+      <w:r>
+        <w:rPr>
+          <w:color w:val="5B9BD5" w:themeColor="accent1"/>
+        </w:rPr>
+        <w:t>.</w:t>
+      </w:r>
+    </w:p>
+    <w:p>
+      <w:pPr>
+        <w:pStyle w:val="ListParagraph"/>
+        <w:numPr>
+          <w:ilvl w:val="0"/>
+          <w:numId w:val="35"/>
+        </w:numPr>
+        <w:spacing w:after="0"/>
+        <w:rPr>
+          <w:sz w:val="20"/>
+          <w:szCs w:val="20"/>
+        </w:rPr>
+      </w:pPr>
+      <w:r>
+        <w:rPr>
+          <w:sz w:val="20"/>
+          <w:szCs w:val="20"/>
+        </w:rPr>
+        <w:t xml:space="preserve">echo ffb99ee5db9d1a7bdec03bac70b454b4b5829b57 | </w:t>
+      </w:r>
+      <w:proofErr w:type="spellStart"/>
+      <w:r>
+        <w:rPr>
+          <w:sz w:val="20"/>
+          <w:szCs w:val="20"/>
+        </w:rPr>
+        <w:t>git</w:t>
+      </w:r>
+      <w:proofErr w:type="spellEnd"/>
+      <w:r>
+        <w:rPr>
+          <w:sz w:val="20"/>
+          <w:szCs w:val="20"/>
+        </w:rPr>
+        <w:t xml:space="preserve"> cat-file --batch</w:t>
+      </w:r>
+    </w:p>
+    <w:p>
+      <w:pPr>
+        <w:spacing w:after="0"/>
+        <w:ind w:left="1440"/>
+        <w:rPr>
+          <w:sz w:val="20"/>
+          <w:szCs w:val="20"/>
+        </w:rPr>
+      </w:pPr>
+      <w:r>
+        <w:rPr>
+          <w:sz w:val="20"/>
+          <w:szCs w:val="20"/>
+        </w:rPr>
+        <w:t xml:space="preserve"> missingdb9d1a7bdec03bac70b454b4b5829b57</w:t>
+      </w:r>
+    </w:p>
+    <w:p>
+      <w:pPr>
+        <w:pStyle w:val="ListParagraph"/>
+        <w:numPr>
+          <w:ilvl w:val="0"/>
+          <w:numId w:val="35"/>
+        </w:numPr>
+        <w:spacing w:after="0"/>
+        <w:rPr>
+          <w:sz w:val="20"/>
+          <w:szCs w:val="20"/>
+        </w:rPr>
+      </w:pPr>
+      <w:r>
+        <w:rPr>
+          <w:sz w:val="20"/>
+          <w:szCs w:val="20"/>
+        </w:rPr>
+        <w:t xml:space="preserve">echo </w:t>
+      </w:r>
+      <w:proofErr w:type="spellStart"/>
+      <w:proofErr w:type="gramStart"/>
+      <w:r>
+        <w:rPr>
+          <w:sz w:val="20"/>
+          <w:szCs w:val="20"/>
+        </w:rPr>
+        <w:t>HEAD:test</w:t>
+      </w:r>
+      <w:proofErr w:type="spellEnd"/>
+      <w:r>
+        <w:rPr>
+          <w:sz w:val="20"/>
+          <w:szCs w:val="20"/>
+        </w:rPr>
+        <w:t>/pom.xml</w:t>
+      </w:r>
+      <w:proofErr w:type="gramEnd"/>
+      <w:r>
+        <w:rPr>
+          <w:sz w:val="20"/>
+          <w:szCs w:val="20"/>
+        </w:rPr>
+        <w:t xml:space="preserve"> | </w:t>
+      </w:r>
+      <w:proofErr w:type="spellStart"/>
+      <w:r>
+        <w:rPr>
+          <w:sz w:val="20"/>
+          <w:szCs w:val="20"/>
+        </w:rPr>
+        <w:t>git</w:t>
+      </w:r>
+      <w:proofErr w:type="spellEnd"/>
+      <w:r>
+        <w:rPr>
+          <w:sz w:val="20"/>
+          <w:szCs w:val="20"/>
+        </w:rPr>
+        <w:t xml:space="preserve"> cat-file --batch</w:t>
+      </w:r>
+    </w:p>
+    <w:p>
+      <w:pPr>
+        <w:spacing w:after="0"/>
+        <w:ind w:left="1440"/>
+        <w:rPr>
+          <w:sz w:val="20"/>
+          <w:szCs w:val="20"/>
+        </w:rPr>
+      </w:pPr>
+      <w:r>
+        <w:rPr>
+          <w:sz w:val="20"/>
+          <w:szCs w:val="20"/>
+        </w:rPr>
+        <w:t xml:space="preserve"> </w:t>
+      </w:r>
+      <w:proofErr w:type="spellStart"/>
+      <w:r>
+        <w:rPr>
+          <w:sz w:val="20"/>
+          <w:szCs w:val="20"/>
+        </w:rPr>
+        <w:t>missingt</w:t>
+      </w:r>
+      <w:proofErr w:type="spellEnd"/>
+      <w:r>
+        <w:rPr>
+          <w:sz w:val="20"/>
+          <w:szCs w:val="20"/>
+        </w:rPr>
+        <w:t>/pom.xml</w:t>
+      </w:r>
+    </w:p>
+    <w:p>
+      <w:pPr>
+        <w:spacing w:after="0"/>
+        <w:ind w:left="1440"/>
+        <w:rPr>
+          <w:sz w:val="20"/>
+          <w:szCs w:val="20"/>
+        </w:rPr>
+      </w:pPr>
+    </w:p>
+    <w:p>
+      <w:pPr>
+        <w:ind w:left="1440"/>
+        <w:rPr>
+          <w:color w:val="5B9BD5" w:themeColor="accent1"/>
+        </w:rPr>
+      </w:pPr>
+      <w:r>
+        <w:rPr>
+          <w:color w:val="5B9BD5" w:themeColor="accent1"/>
+        </w:rPr>
+        <w:t xml:space="preserve">while </w:t>
+      </w:r>
+      <w:r>
+        <w:rPr>
+          <w:color w:val="5B9BD5" w:themeColor="accent1"/>
+        </w:rPr>
+        <w:t>‘</w:t>
+      </w:r>
+      <w:proofErr w:type="spellStart"/>
+      <w:r>
+        <w:rPr>
+          <w:color w:val="5B9BD5" w:themeColor="accent1"/>
+        </w:rPr>
+        <w:t>git</w:t>
+      </w:r>
+      <w:proofErr w:type="spellEnd"/>
+      <w:r>
+        <w:rPr>
+          <w:color w:val="5B9BD5" w:themeColor="accent1"/>
+        </w:rPr>
+        <w:t xml:space="preserve"> hash-object’ </w:t>
+      </w:r>
+      <w:r>
+        <w:rPr>
+          <w:color w:val="5B9BD5" w:themeColor="accent1"/>
+        </w:rPr>
+        <w:t>works</w:t>
+      </w:r>
+      <w:r>
+        <w:rPr>
+          <w:color w:val="5B9BD5" w:themeColor="accent1"/>
+        </w:rPr>
+        <w:t xml:space="preserve"> on Windows and ‘</w:t>
+      </w:r>
+      <w:proofErr w:type="spellStart"/>
+      <w:r>
+        <w:rPr>
+          <w:color w:val="5B9BD5" w:themeColor="accent1"/>
+        </w:rPr>
+        <w:t>git</w:t>
+      </w:r>
+      <w:proofErr w:type="spellEnd"/>
+      <w:r>
+        <w:rPr>
+          <w:color w:val="5B9BD5" w:themeColor="accent1"/>
+        </w:rPr>
+        <w:t xml:space="preserve"> cat-file--batch’ works on Linux / Unix</w:t>
+      </w:r>
+      <w:r>
+        <w:rPr>
+          <w:color w:val="5B9BD5" w:themeColor="accent1"/>
+        </w:rPr>
+        <w:t>.</w:t>
+      </w:r>
+    </w:p>
+    <w:p>
+      <w:pPr>
+        <w:pStyle w:val="ListParagraph"/>
+        <w:numPr>
+          <w:ilvl w:val="0"/>
+          <w:numId w:val="35"/>
+        </w:numPr>
+        <w:spacing w:after="0"/>
+        <w:rPr>
+          <w:sz w:val="20"/>
+          <w:szCs w:val="20"/>
+        </w:rPr>
+      </w:pPr>
+      <w:proofErr w:type="spellStart"/>
+      <w:r>
+        <w:rPr>
+          <w:sz w:val="20"/>
+          <w:szCs w:val="20"/>
+        </w:rPr>
+        <w:t>git</w:t>
+      </w:r>
+      <w:proofErr w:type="spellEnd"/>
+      <w:r>
+        <w:rPr>
+          <w:sz w:val="20"/>
+          <w:szCs w:val="20"/>
+        </w:rPr>
+        <w:t xml:space="preserve"> hash-object test\pom.xml</w:t>
+      </w:r>
+    </w:p>
+    <w:p>
+      <w:pPr>
+        <w:spacing w:after="0"/>
+        <w:ind w:left="1440"/>
+        <w:rPr>
+          <w:sz w:val="20"/>
+          <w:szCs w:val="20"/>
+        </w:rPr>
+      </w:pPr>
+      <w:r>
+        <w:rPr>
+          <w:sz w:val="20"/>
+          <w:szCs w:val="20"/>
+        </w:rPr>
+        <w:t>ffb99ee5db9d1a7bdec03bac70b454b4b5829b57</w:t>
+      </w:r>
+    </w:p>
+    <w:p>
+      <w:pPr>
+        <w:spacing w:after="0"/>
+        <w:ind w:left="1440"/>
+        <w:rPr>
+          <w:sz w:val="20"/>
+          <w:szCs w:val="20"/>
+        </w:rPr>
+      </w:pPr>
+      <w:r>
+        <w:rPr>
+          <w:sz w:val="20"/>
+          <w:szCs w:val="20"/>
+        </w:rPr>
+        <w:t xml:space="preserve">$ echo ffb99ee5db9d1a7bdec03bac70b454b4b5829b57 | </w:t>
+      </w:r>
+      <w:proofErr w:type="spellStart"/>
+      <w:r>
+        <w:rPr>
+          <w:sz w:val="20"/>
+          <w:szCs w:val="20"/>
+        </w:rPr>
+        <w:t>git</w:t>
+      </w:r>
+      <w:proofErr w:type="spellEnd"/>
+      <w:r>
+        <w:rPr>
+          <w:sz w:val="20"/>
+          <w:szCs w:val="20"/>
+        </w:rPr>
+        <w:t xml:space="preserve"> cat-file --batch-check</w:t>
+      </w:r>
+    </w:p>
+    <w:p>
+      <w:pPr>
+        <w:spacing w:after="0"/>
+        <w:ind w:left="1440"/>
+        <w:rPr>
+          <w:sz w:val="20"/>
+          <w:szCs w:val="20"/>
+        </w:rPr>
+      </w:pPr>
+      <w:r>
+        <w:rPr>
+          <w:sz w:val="20"/>
+          <w:szCs w:val="20"/>
+        </w:rPr>
+        <w:t>ffb99ee5db9d1a7bdec03bac70b454b4b5829b57 blob 4036</w:t>
+      </w:r>
+    </w:p>
+    <w:p>
+      <w:pPr>
+        <w:spacing w:after="0"/>
+        <w:ind w:left="1440"/>
+        <w:rPr>
+          <w:sz w:val="20"/>
+          <w:szCs w:val="20"/>
+        </w:rPr>
+      </w:pPr>
+      <w:r>
+        <w:rPr>
+          <w:sz w:val="20"/>
+          <w:szCs w:val="20"/>
+        </w:rPr>
+        <w:t xml:space="preserve">$ echo ffb99ee5db9d1a7bdec03bac70b454b4b5829b57 | </w:t>
+      </w:r>
+      <w:proofErr w:type="spellStart"/>
+      <w:r>
+        <w:rPr>
+          <w:sz w:val="20"/>
+          <w:szCs w:val="20"/>
+        </w:rPr>
+        <w:t>git</w:t>
+      </w:r>
+      <w:proofErr w:type="spellEnd"/>
+      <w:r>
+        <w:rPr>
+          <w:sz w:val="20"/>
+          <w:szCs w:val="20"/>
+        </w:rPr>
+        <w:t xml:space="preserve"> cat-file --batch | head -1</w:t>
+      </w:r>
+    </w:p>
+    <w:p>
+      <w:pPr>
+        <w:spacing w:after="0"/>
+        <w:ind w:left="1440"/>
+        <w:rPr>
+          <w:sz w:val="20"/>
+          <w:szCs w:val="20"/>
+        </w:rPr>
+      </w:pPr>
+      <w:r>
+        <w:rPr>
+          <w:sz w:val="20"/>
+          <w:szCs w:val="20"/>
+        </w:rPr>
+        <w:t>ffb99ee5db9d1a7bdec03bac70b454b4b5829b57 blob 4036</w:t>
+      </w:r>
+    </w:p>
+    <w:p>
+      <w:pPr>
+        <w:spacing w:after="0"/>
+        <w:ind w:left="1440"/>
+        <w:rPr>
+          <w:sz w:val="20"/>
+          <w:szCs w:val="20"/>
+        </w:rPr>
+      </w:pPr>
+    </w:p>
+    <w:p>
+      <w:pPr>
+        <w:pStyle w:val="Heading3"/>
+        <w:numPr>
+          <w:ilvl w:val="0"/>
+          <w:numId w:val="11"/>
+        </w:numPr>
+      </w:pPr>
+      <w:r>
+        <w:lastRenderedPageBreak/>
+        <w:t>Root cause &amp; solution</w:t>
+      </w:r>
+    </w:p>
+    <w:p>
+      <w:pPr>
+        <w:ind w:left="1440"/>
+      </w:pPr>
+      <w:r>
+        <w:t xml:space="preserve">Before </w:t>
+      </w:r>
+      <w:proofErr w:type="spellStart"/>
+      <w:r>
+        <w:t>git</w:t>
+      </w:r>
+      <w:proofErr w:type="spellEnd"/>
+      <w:r>
+        <w:t xml:space="preserve"> 2.8, March 2016</w:t>
+      </w:r>
+      <w:r>
+        <w:t xml:space="preserve">, </w:t>
+      </w:r>
+      <w:proofErr w:type="spellStart"/>
+      <w:r>
+        <w:t>msysgit</w:t>
+      </w:r>
+      <w:proofErr w:type="spellEnd"/>
+      <w:r>
+        <w:t xml:space="preserve"> does NOT support </w:t>
+      </w:r>
+      <w:r>
+        <w:t>‘</w:t>
+      </w:r>
+      <w:proofErr w:type="spellStart"/>
+      <w:r>
+        <w:t>git</w:t>
+      </w:r>
+      <w:proofErr w:type="spellEnd"/>
+      <w:r>
+        <w:t xml:space="preserve"> cat-file --batch / --batch-check’</w:t>
+      </w:r>
+      <w:r>
+        <w:t xml:space="preserve"> due to the newline issue. </w:t>
+      </w:r>
+    </w:p>
+    <w:p>
+      <w:pPr>
+        <w:ind w:left="1440"/>
+      </w:pPr>
+      <w:r>
+        <w:t xml:space="preserve">On Windows in batch command EOL is ended with CRLF while LF is expected in </w:t>
+      </w:r>
+      <w:proofErr w:type="spellStart"/>
+      <w:r>
+        <w:t>git</w:t>
+      </w:r>
+      <w:proofErr w:type="spellEnd"/>
+      <w:r>
+        <w:t xml:space="preserve"> commands. </w:t>
+      </w:r>
+    </w:p>
+    <w:p>
+      <w:pPr>
+        <w:ind w:left="1440"/>
+      </w:pPr>
+      <w:r>
+        <w:t xml:space="preserve">On </w:t>
+      </w:r>
+      <w:proofErr w:type="spellStart"/>
+      <w:r>
+        <w:t>Git</w:t>
+      </w:r>
+      <w:proofErr w:type="spellEnd"/>
+      <w:r>
+        <w:t xml:space="preserve"> Bash (the bash </w:t>
+      </w:r>
+      <w:proofErr w:type="spellStart"/>
+      <w:r>
+        <w:t>msysgit</w:t>
+      </w:r>
+      <w:proofErr w:type="spellEnd"/>
+      <w:r>
+        <w:t xml:space="preserve"> shell), EOL uses LF, so </w:t>
+      </w:r>
+      <w:r>
+        <w:t>‘</w:t>
+      </w:r>
+      <w:proofErr w:type="spellStart"/>
+      <w:r>
+        <w:t>git</w:t>
+      </w:r>
+      <w:proofErr w:type="spellEnd"/>
+      <w:r>
+        <w:t xml:space="preserve"> cat-file --batch / --batch-check’</w:t>
+      </w:r>
+      <w:r>
+        <w:t xml:space="preserve"> works.</w:t>
+      </w:r>
+    </w:p>
+    <w:p>
+      <w:pPr>
+        <w:ind w:left="1440"/>
+        <w:rPr>
+          <w:color w:val="5B9BD5" w:themeColor="accent1"/>
+        </w:rPr>
+      </w:pPr>
+    </w:p>
+    <w:p>
+      <w:pPr>
+        <w:pStyle w:val="Heading3"/>
+        <w:numPr>
+          <w:ilvl w:val="0"/>
+          <w:numId w:val="11"/>
+        </w:numPr>
+      </w:pPr>
+      <w:r>
+        <w:t>Reference</w:t>
+      </w:r>
+    </w:p>
+    <w:p>
+      <w:pPr>
+        <w:ind w:left="1440"/>
+      </w:pPr>
+      <w:hyperlink r:id="rId24" w:history="1">
+        <w:r>
+          <w:rPr>
+            <w:rStyle w:val="Hyperlink"/>
+          </w:rPr>
+          <w:t>http://stackoverflow.com/questions/4688751/git-cat-file-output</w:t>
+        </w:r>
+      </w:hyperlink>
+      <w:r>
+        <w:t xml:space="preserve">  </w:t>
+      </w:r>
+    </w:p>
+    <w:p>
+      <w:pPr>
+        <w:ind w:left="1440"/>
+      </w:pPr>
+    </w:p>
+    <w:p>
+      <w:pPr>
+        <w:rPr>
+          <w:rFonts w:asciiTheme="majorHAnsi" w:eastAsiaTheme="majorEastAsia" w:hAnsiTheme="majorHAnsi" w:cstheme="majorBidi"/>
+          <w:color w:val="2E74B5" w:themeColor="accent1" w:themeShade="BF"/>
+          <w:sz w:val="32"/>
+          <w:szCs w:val="32"/>
+        </w:rPr>
+      </w:pPr>
+      <w:r>
+        <w:br w:type="page"/>
+      </w:r>
+    </w:p>
+    <w:p>
+      <w:pPr>
         <w:pStyle w:val="Heading1"/>
         <w:numPr>
           <w:ilvl w:val="0"/>
           <w:numId w:val="1"/>
         </w:numPr>
       </w:pPr>
-      <w:bookmarkStart w:id="48" w:name="_Toc444857461"/>
-      <w:r>
+      <w:bookmarkStart w:id="51" w:name="_Toc445108448"/>
+      <w:r>
+        <w:lastRenderedPageBreak/>
         <w:t>Training Materials</w:t>
       </w:r>
-      <w:bookmarkEnd w:id="48"/>
-    </w:p>
-    <w:p>
-      <w:hyperlink r:id="rId24" w:history="1">
+      <w:bookmarkEnd w:id="51"/>
+    </w:p>
+    <w:p>
+      <w:hyperlink r:id="rId25" w:history="1">
         <w:r>
           <w:rPr>
             <w:rStyle w:val="Hyperlink"/>
@@ -24395,7 +25722,7 @@
           <w:numId w:val="14"/>
         </w:numPr>
       </w:pPr>
-      <w:bookmarkStart w:id="49" w:name="_Toc444857462"/>
+      <w:bookmarkStart w:id="52" w:name="_Toc445108449"/>
       <w:proofErr w:type="spellStart"/>
       <w:r>
         <w:t>Gerrit</w:t>
@@ -24404,7 +25731,7 @@
       <w:r>
         <w:t xml:space="preserve"> Concepts</w:t>
       </w:r>
-      <w:bookmarkEnd w:id="49"/>
+      <w:bookmarkEnd w:id="52"/>
     </w:p>
     <w:p>
       <w:pPr>
@@ -24414,11 +25741,11 @@
           <w:numId w:val="15"/>
         </w:numPr>
       </w:pPr>
-      <w:bookmarkStart w:id="50" w:name="_Toc444857463"/>
+      <w:bookmarkStart w:id="53" w:name="_Toc445108450"/>
       <w:r>
         <w:t>Push</w:t>
       </w:r>
-      <w:bookmarkEnd w:id="50"/>
+      <w:bookmarkEnd w:id="53"/>
     </w:p>
     <w:p>
       <w:pPr>
@@ -24893,7 +26220,7 @@
                     </pic:cNvPicPr>
                   </pic:nvPicPr>
                   <pic:blipFill>
-                    <a:blip r:embed="rId25">
+                    <a:blip r:embed="rId26">
                       <a:extLst>
                         <a:ext uri="{28A0092B-C50C-407E-A947-70E740481C1C}">
                           <a14:useLocalDpi xmlns:a14="http://schemas.microsoft.com/office/drawing/2010/main" val="0"/>
@@ -24996,11 +26323,11 @@
           <w:numId w:val="15"/>
         </w:numPr>
       </w:pPr>
-      <w:bookmarkStart w:id="51" w:name="_Toc444857464"/>
+      <w:bookmarkStart w:id="54" w:name="_Toc445108451"/>
       <w:r>
         <w:t>Push New Patch Set</w:t>
       </w:r>
-      <w:bookmarkEnd w:id="51"/>
+      <w:bookmarkEnd w:id="54"/>
     </w:p>
     <w:p>
       <w:pPr>
@@ -25329,7 +26656,7 @@
           <w:numId w:val="15"/>
         </w:numPr>
       </w:pPr>
-      <w:bookmarkStart w:id="52" w:name="_Toc444857465"/>
+      <w:bookmarkStart w:id="55" w:name="_Toc445108452"/>
       <w:proofErr w:type="spellStart"/>
       <w:r>
         <w:t>Gerrit</w:t>
@@ -25338,7 +26665,7 @@
       <w:r>
         <w:t xml:space="preserve"> Best Practices</w:t>
       </w:r>
-      <w:bookmarkEnd w:id="52"/>
+      <w:bookmarkEnd w:id="55"/>
     </w:p>
     <w:p>
       <w:pPr>
@@ -25408,8 +26735,8 @@
     </w:p>
     <w:p/>
     <w:sectPr>
-      <w:headerReference w:type="default" r:id="rId26"/>
-      <w:footerReference w:type="default" r:id="rId27"/>
+      <w:headerReference w:type="default" r:id="rId27"/>
+      <w:footerReference w:type="default" r:id="rId28"/>
       <w:pgSz w:w="12240" w:h="15840"/>
       <w:pgMar w:top="1440" w:right="1440" w:bottom="1440" w:left="1440" w:header="720" w:footer="720" w:gutter="0"/>
       <w:cols w:space="720"/>
@@ -25505,7 +26832,7 @@
                 <w:bCs/>
                 <w:noProof/>
               </w:rPr>
-              <w:t>11</w:t>
+              <w:t>26</w:t>
             </w:r>
             <w:r>
               <w:rPr>
@@ -25550,7 +26877,7 @@
                 <w:bCs/>
                 <w:noProof/>
               </w:rPr>
-              <w:t>28</w:t>
+              <w:t>30</w:t>
             </w:r>
             <w:r>
               <w:rPr>
@@ -29134,6 +30461,118 @@
     </w:lvl>
   </w:abstractNum>
   <w:abstractNum w:abstractNumId="32" w15:restartNumberingAfterBreak="0">
+    <w:nsid w:val="77E444BD"/>
+    <w:multiLevelType w:val="hybridMultilevel"/>
+    <w:tmpl w:val="63D2D874"/>
+    <w:lvl w:ilvl="0" w:tplc="C2002742">
+      <w:numFmt w:val="bullet"/>
+      <w:lvlText w:val=""/>
+      <w:lvlJc w:val="left"/>
+      <w:pPr>
+        <w:ind w:left="1800" w:hanging="360"/>
+      </w:pPr>
+      <w:rPr>
+        <w:rFonts w:ascii="Wingdings" w:eastAsiaTheme="minorEastAsia" w:hAnsi="Wingdings" w:cstheme="minorBidi" w:hint="default"/>
+      </w:rPr>
+    </w:lvl>
+    <w:lvl w:ilvl="1" w:tplc="04090003" w:tentative="1">
+      <w:start w:val="1"/>
+      <w:numFmt w:val="bullet"/>
+      <w:lvlText w:val="o"/>
+      <w:lvlJc w:val="left"/>
+      <w:pPr>
+        <w:ind w:left="2520" w:hanging="360"/>
+      </w:pPr>
+      <w:rPr>
+        <w:rFonts w:ascii="Courier New" w:hAnsi="Courier New" w:cs="Courier New" w:hint="default"/>
+      </w:rPr>
+    </w:lvl>
+    <w:lvl w:ilvl="2" w:tplc="04090005" w:tentative="1">
+      <w:start w:val="1"/>
+      <w:numFmt w:val="bullet"/>
+      <w:lvlText w:val=""/>
+      <w:lvlJc w:val="left"/>
+      <w:pPr>
+        <w:ind w:left="3240" w:hanging="360"/>
+      </w:pPr>
+      <w:rPr>
+        <w:rFonts w:ascii="Wingdings" w:hAnsi="Wingdings" w:hint="default"/>
+      </w:rPr>
+    </w:lvl>
+    <w:lvl w:ilvl="3" w:tplc="04090001" w:tentative="1">
+      <w:start w:val="1"/>
+      <w:numFmt w:val="bullet"/>
+      <w:lvlText w:val=""/>
+      <w:lvlJc w:val="left"/>
+      <w:pPr>
+        <w:ind w:left="3960" w:hanging="360"/>
+      </w:pPr>
+      <w:rPr>
+        <w:rFonts w:ascii="Symbol" w:hAnsi="Symbol" w:hint="default"/>
+      </w:rPr>
+    </w:lvl>
+    <w:lvl w:ilvl="4" w:tplc="04090003" w:tentative="1">
+      <w:start w:val="1"/>
+      <w:numFmt w:val="bullet"/>
+      <w:lvlText w:val="o"/>
+      <w:lvlJc w:val="left"/>
+      <w:pPr>
+        <w:ind w:left="4680" w:hanging="360"/>
+      </w:pPr>
+      <w:rPr>
+        <w:rFonts w:ascii="Courier New" w:hAnsi="Courier New" w:cs="Courier New" w:hint="default"/>
+      </w:rPr>
+    </w:lvl>
+    <w:lvl w:ilvl="5" w:tplc="04090005" w:tentative="1">
+      <w:start w:val="1"/>
+      <w:numFmt w:val="bullet"/>
+      <w:lvlText w:val=""/>
+      <w:lvlJc w:val="left"/>
+      <w:pPr>
+        <w:ind w:left="5400" w:hanging="360"/>
+      </w:pPr>
+      <w:rPr>
+        <w:rFonts w:ascii="Wingdings" w:hAnsi="Wingdings" w:hint="default"/>
+      </w:rPr>
+    </w:lvl>
+    <w:lvl w:ilvl="6" w:tplc="04090001" w:tentative="1">
+      <w:start w:val="1"/>
+      <w:numFmt w:val="bullet"/>
+      <w:lvlText w:val=""/>
+      <w:lvlJc w:val="left"/>
+      <w:pPr>
+        <w:ind w:left="6120" w:hanging="360"/>
+      </w:pPr>
+      <w:rPr>
+        <w:rFonts w:ascii="Symbol" w:hAnsi="Symbol" w:hint="default"/>
+      </w:rPr>
+    </w:lvl>
+    <w:lvl w:ilvl="7" w:tplc="04090003" w:tentative="1">
+      <w:start w:val="1"/>
+      <w:numFmt w:val="bullet"/>
+      <w:lvlText w:val="o"/>
+      <w:lvlJc w:val="left"/>
+      <w:pPr>
+        <w:ind w:left="6840" w:hanging="360"/>
+      </w:pPr>
+      <w:rPr>
+        <w:rFonts w:ascii="Courier New" w:hAnsi="Courier New" w:cs="Courier New" w:hint="default"/>
+      </w:rPr>
+    </w:lvl>
+    <w:lvl w:ilvl="8" w:tplc="04090005" w:tentative="1">
+      <w:start w:val="1"/>
+      <w:numFmt w:val="bullet"/>
+      <w:lvlText w:val=""/>
+      <w:lvlJc w:val="left"/>
+      <w:pPr>
+        <w:ind w:left="7560" w:hanging="360"/>
+      </w:pPr>
+      <w:rPr>
+        <w:rFonts w:ascii="Wingdings" w:hAnsi="Wingdings" w:hint="default"/>
+      </w:rPr>
+    </w:lvl>
+  </w:abstractNum>
+  <w:abstractNum w:abstractNumId="33" w15:restartNumberingAfterBreak="0">
     <w:nsid w:val="7A862F81"/>
     <w:multiLevelType w:val="hybridMultilevel"/>
     <w:tmpl w:val="50309AC4"/>
@@ -29246,7 +30685,7 @@
       </w:rPr>
     </w:lvl>
   </w:abstractNum>
-  <w:abstractNum w:abstractNumId="33" w15:restartNumberingAfterBreak="0">
+  <w:abstractNum w:abstractNumId="34" w15:restartNumberingAfterBreak="0">
     <w:nsid w:val="7E206599"/>
     <w:multiLevelType w:val="hybridMultilevel"/>
     <w:tmpl w:val="9D48535A"/>
@@ -29381,7 +30820,7 @@
     <w:abstractNumId w:val="2"/>
   </w:num>
   <w:num w:numId="8">
-    <w:abstractNumId w:val="33"/>
+    <w:abstractNumId w:val="34"/>
   </w:num>
   <w:num w:numId="9">
     <w:abstractNumId w:val="16"/>
@@ -29450,7 +30889,7 @@
     <w:abstractNumId w:val="13"/>
   </w:num>
   <w:num w:numId="31">
-    <w:abstractNumId w:val="32"/>
+    <w:abstractNumId w:val="33"/>
   </w:num>
   <w:num w:numId="32">
     <w:abstractNumId w:val="9"/>
@@ -29460,6 +30899,9 @@
   </w:num>
   <w:num w:numId="34">
     <w:abstractNumId w:val="24"/>
+  </w:num>
+  <w:num w:numId="35">
+    <w:abstractNumId w:val="32"/>
   </w:num>
 </w:numbering>
 </file>
@@ -30601,7 +32043,7 @@
     <w:rsid w:val="00884F9C"/>
     <w:rsid w:val="00915534"/>
     <w:rsid w:val="009544BF"/>
-    <w:rsid w:val="0096351C"/>
+    <w:rsid w:val="009663FF"/>
     <w:rsid w:val="00A2464C"/>
     <w:rsid w:val="00B04F2A"/>
     <w:rsid w:val="00CF45D7"/>
@@ -31347,7 +32789,7 @@
 </file>
 
 <file path=customXml/itemProps1.xml><?xml version="1.0" encoding="utf-8"?>
-<ds:datastoreItem xmlns:ds="http://schemas.openxmlformats.org/officeDocument/2006/customXml" ds:itemID="{FC2892D1-DD7A-4F9C-AB9C-D25FBA9F6A1B}">
+<ds:datastoreItem xmlns:ds="http://schemas.openxmlformats.org/officeDocument/2006/customXml" ds:itemID="{C5335613-FC22-4758-8FAE-70E215727502}">
   <ds:schemaRefs>
     <ds:schemaRef ds:uri="http://schemas.openxmlformats.org/officeDocument/2006/bibliography"/>
   </ds:schemaRefs>

</xml_diff>